<commit_message>
created last API entry point, getTransaction. Finished API entry points description table
</commit_message>
<xml_diff>
--- a/Documentation.docx
+++ b/Documentation.docx
@@ -325,7 +325,7 @@
               <w:bottom w:val="single" w:sz="2" w:space="0" w:color="000000"/>
               <w:insideH w:val="single" w:sz="2" w:space="0" w:color="000000"/>
             </w:tcBorders>
-            <w:shd w:fill="auto" w:val="clear"/>
+            <w:shd w:fill="B2B2B2" w:val="clear"/>
             <w:tcMar>
               <w:left w:w="54" w:type="dxa"/>
             </w:tcMar>
@@ -359,7 +359,7 @@
               <w:bottom w:val="single" w:sz="2" w:space="0" w:color="000000"/>
               <w:insideH w:val="single" w:sz="2" w:space="0" w:color="000000"/>
             </w:tcBorders>
-            <w:shd w:fill="auto" w:val="clear"/>
+            <w:shd w:fill="B2B2B2" w:val="clear"/>
             <w:tcMar>
               <w:left w:w="54" w:type="dxa"/>
             </w:tcMar>
@@ -387,13 +387,14 @@
         </w:tc>
         <w:tc>
           <w:tcPr>
-            <w:tcW w:w="1205" w:type="dxa"/>
-            <w:tcBorders>
-              <w:left w:val="single" w:sz="2" w:space="0" w:color="000000"/>
-              <w:bottom w:val="single" w:sz="2" w:space="0" w:color="000000"/>
-              <w:insideH w:val="single" w:sz="2" w:space="0" w:color="000000"/>
-            </w:tcBorders>
-            <w:shd w:fill="auto" w:val="clear"/>
+            <w:tcW w:w="2410" w:type="dxa"/>
+            <w:gridSpan w:val="2"/>
+            <w:tcBorders>
+              <w:left w:val="single" w:sz="2" w:space="0" w:color="000000"/>
+              <w:bottom w:val="single" w:sz="2" w:space="0" w:color="000000"/>
+              <w:insideH w:val="single" w:sz="2" w:space="0" w:color="000000"/>
+            </w:tcBorders>
+            <w:shd w:fill="B2B2B2" w:val="clear"/>
             <w:tcMar>
               <w:left w:w="54" w:type="dxa"/>
             </w:tcMar>
@@ -430,112 +431,79 @@
         </w:tc>
         <w:tc>
           <w:tcPr>
-            <w:tcW w:w="1205" w:type="dxa"/>
-            <w:tcBorders>
-              <w:left w:val="single" w:sz="2" w:space="0" w:color="000000"/>
-              <w:bottom w:val="single" w:sz="2" w:space="0" w:color="000000"/>
-              <w:insideH w:val="single" w:sz="2" w:space="0" w:color="000000"/>
-            </w:tcBorders>
-            <w:shd w:fill="auto" w:val="clear"/>
-            <w:tcMar>
-              <w:left w:w="54" w:type="dxa"/>
-            </w:tcMar>
-          </w:tcPr>
-          <w:p>
-            <w:pPr>
-              <w:pStyle w:val="TableContents"/>
-              <w:rPr>
-                <w:rFonts w:ascii="Liberation Mono" w:hAnsi="Liberation Mono" w:eastAsia="Nimbus Mono L" w:cs="Liberation Mono"/>
-                <w:sz w:val="20"/>
-                <w:szCs w:val="20"/>
-                <w:lang w:val="zxx" w:eastAsia="zxx" w:bidi="zxx"/>
-              </w:rPr>
-            </w:pPr>
-            <w:r>
-              <w:rPr>
-                <w:rFonts w:eastAsia="Nimbus Mono L" w:cs="Liberation Mono" w:ascii="Liberation Mono" w:hAnsi="Liberation Mono"/>
-                <w:sz w:val="20"/>
-                <w:szCs w:val="20"/>
-                <w:lang w:val="zxx" w:eastAsia="zxx" w:bidi="zxx"/>
-              </w:rPr>
-            </w:r>
-          </w:p>
-        </w:tc>
-        <w:tc>
-          <w:tcPr>
             <w:tcW w:w="1204" w:type="dxa"/>
             <w:tcBorders>
               <w:left w:val="single" w:sz="2" w:space="0" w:color="000000"/>
               <w:bottom w:val="single" w:sz="2" w:space="0" w:color="000000"/>
               <w:insideH w:val="single" w:sz="2" w:space="0" w:color="000000"/>
             </w:tcBorders>
-            <w:shd w:fill="auto" w:val="clear"/>
-            <w:tcMar>
-              <w:left w:w="54" w:type="dxa"/>
-            </w:tcMar>
-          </w:tcPr>
-          <w:p>
-            <w:pPr>
-              <w:pStyle w:val="TableContents"/>
-              <w:rPr>
-                <w:rFonts w:ascii="Liberation Mono" w:hAnsi="Liberation Mono" w:eastAsia="Nimbus Mono L" w:cs="Liberation Mono"/>
-                <w:sz w:val="20"/>
-                <w:szCs w:val="20"/>
-                <w:lang w:val="zxx" w:eastAsia="zxx" w:bidi="zxx"/>
-              </w:rPr>
-            </w:pPr>
-            <w:r>
-              <w:rPr>
-                <w:rFonts w:eastAsia="Nimbus Mono L" w:cs="Liberation Mono" w:ascii="Liberation Mono" w:hAnsi="Liberation Mono"/>
-                <w:sz w:val="20"/>
-                <w:szCs w:val="20"/>
-                <w:lang w:val="zxx" w:eastAsia="zxx" w:bidi="zxx"/>
-              </w:rPr>
-            </w:r>
-          </w:p>
-        </w:tc>
-        <w:tc>
-          <w:tcPr>
-            <w:tcW w:w="1205" w:type="dxa"/>
-            <w:tcBorders>
-              <w:left w:val="single" w:sz="2" w:space="0" w:color="000000"/>
-              <w:bottom w:val="single" w:sz="2" w:space="0" w:color="000000"/>
-              <w:insideH w:val="single" w:sz="2" w:space="0" w:color="000000"/>
-            </w:tcBorders>
-            <w:shd w:fill="auto" w:val="clear"/>
-            <w:tcMar>
-              <w:left w:w="54" w:type="dxa"/>
-            </w:tcMar>
-          </w:tcPr>
-          <w:p>
-            <w:pPr>
-              <w:pStyle w:val="TableContents"/>
-              <w:rPr>
-                <w:rFonts w:ascii="Liberation Mono" w:hAnsi="Liberation Mono" w:eastAsia="Nimbus Mono L" w:cs="Liberation Mono"/>
-                <w:sz w:val="20"/>
-                <w:szCs w:val="20"/>
-                <w:lang w:val="zxx" w:eastAsia="zxx" w:bidi="zxx"/>
-              </w:rPr>
-            </w:pPr>
-            <w:r>
-              <w:rPr>
-                <w:rFonts w:eastAsia="Nimbus Mono L" w:cs="Liberation Mono" w:ascii="Liberation Mono" w:hAnsi="Liberation Mono"/>
-                <w:sz w:val="20"/>
-                <w:szCs w:val="20"/>
-                <w:lang w:val="zxx" w:eastAsia="zxx" w:bidi="zxx"/>
-              </w:rPr>
-            </w:r>
-          </w:p>
-        </w:tc>
-        <w:tc>
-          <w:tcPr>
-            <w:tcW w:w="1205" w:type="dxa"/>
-            <w:tcBorders>
-              <w:left w:val="single" w:sz="2" w:space="0" w:color="000000"/>
-              <w:bottom w:val="single" w:sz="2" w:space="0" w:color="000000"/>
-              <w:insideH w:val="single" w:sz="2" w:space="0" w:color="000000"/>
-            </w:tcBorders>
-            <w:shd w:fill="auto" w:val="clear"/>
+            <w:shd w:fill="B2B2B2" w:val="clear"/>
+            <w:tcMar>
+              <w:left w:w="54" w:type="dxa"/>
+            </w:tcMar>
+          </w:tcPr>
+          <w:p>
+            <w:pPr>
+              <w:pStyle w:val="TableContents"/>
+              <w:rPr>
+                <w:rFonts w:ascii="Liberation Mono" w:hAnsi="Liberation Mono" w:eastAsia="Nimbus Mono L" w:cs="Liberation Mono"/>
+                <w:sz w:val="20"/>
+                <w:szCs w:val="20"/>
+                <w:lang w:val="zxx" w:eastAsia="zxx" w:bidi="zxx"/>
+              </w:rPr>
+            </w:pPr>
+            <w:r>
+              <w:rPr>
+                <w:rFonts w:eastAsia="Nimbus Mono L" w:cs="Liberation Mono" w:ascii="Liberation Mono" w:hAnsi="Liberation Mono"/>
+                <w:sz w:val="20"/>
+                <w:szCs w:val="20"/>
+                <w:lang w:val="zxx" w:eastAsia="zxx" w:bidi="zxx"/>
+              </w:rPr>
+            </w:r>
+          </w:p>
+        </w:tc>
+        <w:tc>
+          <w:tcPr>
+            <w:tcW w:w="1205" w:type="dxa"/>
+            <w:tcBorders>
+              <w:left w:val="single" w:sz="2" w:space="0" w:color="000000"/>
+              <w:bottom w:val="single" w:sz="2" w:space="0" w:color="000000"/>
+              <w:insideH w:val="single" w:sz="2" w:space="0" w:color="000000"/>
+            </w:tcBorders>
+            <w:shd w:fill="B2B2B2" w:val="clear"/>
+            <w:tcMar>
+              <w:left w:w="54" w:type="dxa"/>
+            </w:tcMar>
+          </w:tcPr>
+          <w:p>
+            <w:pPr>
+              <w:pStyle w:val="TableContents"/>
+              <w:rPr>
+                <w:rFonts w:ascii="Liberation Mono" w:hAnsi="Liberation Mono" w:eastAsia="Nimbus Mono L" w:cs="Liberation Mono"/>
+                <w:sz w:val="20"/>
+                <w:szCs w:val="20"/>
+                <w:lang w:val="zxx" w:eastAsia="zxx" w:bidi="zxx"/>
+              </w:rPr>
+            </w:pPr>
+            <w:r>
+              <w:rPr>
+                <w:rFonts w:eastAsia="Nimbus Mono L" w:cs="Liberation Mono" w:ascii="Liberation Mono" w:hAnsi="Liberation Mono"/>
+                <w:sz w:val="20"/>
+                <w:szCs w:val="20"/>
+                <w:lang w:val="zxx" w:eastAsia="zxx" w:bidi="zxx"/>
+              </w:rPr>
+            </w:r>
+          </w:p>
+        </w:tc>
+        <w:tc>
+          <w:tcPr>
+            <w:tcW w:w="1205" w:type="dxa"/>
+            <w:tcBorders>
+              <w:left w:val="single" w:sz="2" w:space="0" w:color="000000"/>
+              <w:bottom w:val="single" w:sz="2" w:space="0" w:color="000000"/>
+              <w:insideH w:val="single" w:sz="2" w:space="0" w:color="000000"/>
+            </w:tcBorders>
+            <w:shd w:fill="B2B2B2" w:val="clear"/>
             <w:tcMar>
               <w:left w:w="54" w:type="dxa"/>
             </w:tcMar>
@@ -570,7 +538,7 @@
               <w:insideH w:val="single" w:sz="2" w:space="0" w:color="000000"/>
               <w:insideV w:val="single" w:sz="2" w:space="0" w:color="000000"/>
             </w:tcBorders>
-            <w:shd w:fill="auto" w:val="clear"/>
+            <w:shd w:fill="B2B2B2" w:val="clear"/>
             <w:tcMar>
               <w:left w:w="54" w:type="dxa"/>
             </w:tcMar>
@@ -4337,41 +4305,41 @@
                 <w:szCs w:val="20"/>
                 <w:lang w:val="zxx" w:eastAsia="zxx" w:bidi="zxx"/>
               </w:rPr>
-              <w:t>getAllTransactions</w:t>
-            </w:r>
-          </w:p>
-        </w:tc>
-        <w:tc>
-          <w:tcPr>
-            <w:tcW w:w="1205" w:type="dxa"/>
-            <w:tcBorders>
-              <w:left w:val="single" w:sz="2" w:space="0" w:color="000000"/>
-              <w:bottom w:val="single" w:sz="2" w:space="0" w:color="000000"/>
-              <w:insideH w:val="single" w:sz="2" w:space="0" w:color="000000"/>
-            </w:tcBorders>
-            <w:shd w:fill="auto" w:val="clear"/>
-            <w:tcMar>
-              <w:left w:w="54" w:type="dxa"/>
-            </w:tcMar>
-          </w:tcPr>
-          <w:p>
-            <w:pPr>
-              <w:pStyle w:val="TableContents"/>
-              <w:rPr>
-                <w:rFonts w:ascii="Liberation Mono" w:hAnsi="Liberation Mono" w:eastAsia="Nimbus Mono L" w:cs="Liberation Mono"/>
-                <w:sz w:val="20"/>
-                <w:szCs w:val="20"/>
-                <w:lang w:val="zxx" w:eastAsia="zxx" w:bidi="zxx"/>
-              </w:rPr>
-            </w:pPr>
-            <w:r>
-              <w:rPr>
-                <w:rFonts w:eastAsia="Nimbus Mono L" w:cs="Liberation Mono" w:ascii="Liberation Mono" w:hAnsi="Liberation Mono"/>
-                <w:sz w:val="20"/>
-                <w:szCs w:val="20"/>
-                <w:lang w:val="zxx" w:eastAsia="zxx" w:bidi="zxx"/>
-              </w:rPr>
-              <w:t>Retreives all transactions for specific account</w:t>
+              <w:t>getTransaction</w:t>
+            </w:r>
+          </w:p>
+        </w:tc>
+        <w:tc>
+          <w:tcPr>
+            <w:tcW w:w="1205" w:type="dxa"/>
+            <w:tcBorders>
+              <w:left w:val="single" w:sz="2" w:space="0" w:color="000000"/>
+              <w:bottom w:val="single" w:sz="2" w:space="0" w:color="000000"/>
+              <w:insideH w:val="single" w:sz="2" w:space="0" w:color="000000"/>
+            </w:tcBorders>
+            <w:shd w:fill="auto" w:val="clear"/>
+            <w:tcMar>
+              <w:left w:w="54" w:type="dxa"/>
+            </w:tcMar>
+          </w:tcPr>
+          <w:p>
+            <w:pPr>
+              <w:pStyle w:val="TableContents"/>
+              <w:rPr>
+                <w:rFonts w:ascii="Liberation Mono" w:hAnsi="Liberation Mono" w:eastAsia="Nimbus Mono L" w:cs="Liberation Mono"/>
+                <w:sz w:val="20"/>
+                <w:szCs w:val="20"/>
+                <w:lang w:val="zxx" w:eastAsia="zxx" w:bidi="zxx"/>
+              </w:rPr>
+            </w:pPr>
+            <w:r>
+              <w:rPr>
+                <w:rFonts w:eastAsia="Nimbus Mono L" w:cs="Liberation Mono" w:ascii="Liberation Mono" w:hAnsi="Liberation Mono"/>
+                <w:sz w:val="20"/>
+                <w:szCs w:val="20"/>
+                <w:lang w:val="zxx" w:eastAsia="zxx" w:bidi="zxx"/>
+              </w:rPr>
+              <w:t>Retreives single transaction that maches specified amount</w:t>
             </w:r>
           </w:p>
         </w:tc>
@@ -4407,6 +4375,15 @@
               </w:rPr>
               <w:t>/</w:t>
             </w:r>
+            <w:r>
+              <w:rPr>
+                <w:rFonts w:eastAsia="Nimbus Mono L" w:cs="Liberation Mono" w:ascii="Liberation Mono" w:hAnsi="Liberation Mono"/>
+                <w:sz w:val="20"/>
+                <w:szCs w:val="20"/>
+                <w:lang w:val="zxx" w:eastAsia="zxx" w:bidi="zxx"/>
+              </w:rPr>
+              <w:t>{amount}</w:t>
+            </w:r>
           </w:p>
         </w:tc>
         <w:tc>
@@ -4493,75 +4470,95 @@
                 <w:szCs w:val="20"/>
                 <w:lang w:val="zxx" w:eastAsia="zxx" w:bidi="zxx"/>
               </w:rPr>
-              <w:t>int account id</w:t>
-            </w:r>
-          </w:p>
-        </w:tc>
-        <w:tc>
-          <w:tcPr>
-            <w:tcW w:w="1205" w:type="dxa"/>
-            <w:tcBorders>
-              <w:left w:val="single" w:sz="2" w:space="0" w:color="000000"/>
-              <w:bottom w:val="single" w:sz="2" w:space="0" w:color="000000"/>
-              <w:insideH w:val="single" w:sz="2" w:space="0" w:color="000000"/>
-            </w:tcBorders>
-            <w:shd w:fill="auto" w:val="clear"/>
-            <w:tcMar>
-              <w:left w:w="54" w:type="dxa"/>
-            </w:tcMar>
-          </w:tcPr>
-          <w:p>
-            <w:pPr>
-              <w:pStyle w:val="TableContents"/>
-              <w:rPr>
-                <w:rFonts w:ascii="Liberation Mono" w:hAnsi="Liberation Mono" w:eastAsia="Nimbus Mono L" w:cs="Liberation Mono"/>
-                <w:sz w:val="20"/>
-                <w:szCs w:val="20"/>
-                <w:lang w:val="zxx" w:eastAsia="zxx" w:bidi="zxx"/>
-              </w:rPr>
-            </w:pPr>
-            <w:r>
-              <w:rPr>
-                <w:rFonts w:eastAsia="Nimbus Mono L" w:cs="Liberation Mono" w:ascii="Liberation Mono" w:hAnsi="Liberation Mono"/>
-                <w:sz w:val="20"/>
-                <w:szCs w:val="20"/>
-                <w:lang w:val="zxx" w:eastAsia="zxx" w:bidi="zxx"/>
-              </w:rPr>
-              <w:t>Returns array of transaction objects</w:t>
-            </w:r>
-          </w:p>
-        </w:tc>
-        <w:tc>
-          <w:tcPr>
-            <w:tcW w:w="1205" w:type="dxa"/>
-            <w:tcBorders>
-              <w:left w:val="single" w:sz="2" w:space="0" w:color="000000"/>
-              <w:bottom w:val="single" w:sz="2" w:space="0" w:color="000000"/>
-              <w:insideH w:val="single" w:sz="2" w:space="0" w:color="000000"/>
-            </w:tcBorders>
-            <w:shd w:fill="auto" w:val="clear"/>
-            <w:tcMar>
-              <w:left w:w="54" w:type="dxa"/>
-            </w:tcMar>
-          </w:tcPr>
-          <w:p>
-            <w:pPr>
-              <w:pStyle w:val="TableContents"/>
-              <w:rPr>
-                <w:rFonts w:ascii="Liberation Mono" w:hAnsi="Liberation Mono" w:eastAsia="Nimbus Mono L" w:cs="Liberation Mono"/>
-                <w:sz w:val="20"/>
-                <w:szCs w:val="20"/>
-                <w:lang w:val="zxx" w:eastAsia="zxx" w:bidi="zxx"/>
-              </w:rPr>
-            </w:pPr>
-            <w:r>
-              <w:rPr>
-                <w:rFonts w:eastAsia="Nimbus Mono L" w:cs="Liberation Mono" w:ascii="Liberation Mono" w:hAnsi="Liberation Mono"/>
-                <w:sz w:val="20"/>
-                <w:szCs w:val="20"/>
-                <w:lang w:val="zxx" w:eastAsia="zxx" w:bidi="zxx"/>
-              </w:rPr>
-              <w:t>Customer must be logged in, account must exist</w:t>
+              <w:t xml:space="preserve">int accountNumber, </w:t>
+            </w:r>
+          </w:p>
+          <w:p>
+            <w:pPr>
+              <w:pStyle w:val="TableContents"/>
+              <w:rPr>
+                <w:rFonts w:ascii="Liberation Mono" w:hAnsi="Liberation Mono" w:eastAsia="Nimbus Mono L" w:cs="Liberation Mono"/>
+                <w:sz w:val="20"/>
+                <w:szCs w:val="20"/>
+                <w:lang w:val="zxx" w:eastAsia="zxx" w:bidi="zxx"/>
+              </w:rPr>
+            </w:pPr>
+            <w:r>
+              <w:rPr>
+                <w:rFonts w:eastAsia="Nimbus Mono L" w:cs="Liberation Mono" w:ascii="Liberation Mono" w:hAnsi="Liberation Mono"/>
+                <w:sz w:val="20"/>
+                <w:szCs w:val="20"/>
+                <w:lang w:val="zxx" w:eastAsia="zxx" w:bidi="zxx"/>
+              </w:rPr>
+              <w:t>double amount</w:t>
+            </w:r>
+          </w:p>
+        </w:tc>
+        <w:tc>
+          <w:tcPr>
+            <w:tcW w:w="1205" w:type="dxa"/>
+            <w:tcBorders>
+              <w:left w:val="single" w:sz="2" w:space="0" w:color="000000"/>
+              <w:bottom w:val="single" w:sz="2" w:space="0" w:color="000000"/>
+              <w:insideH w:val="single" w:sz="2" w:space="0" w:color="000000"/>
+            </w:tcBorders>
+            <w:shd w:fill="auto" w:val="clear"/>
+            <w:tcMar>
+              <w:left w:w="54" w:type="dxa"/>
+            </w:tcMar>
+          </w:tcPr>
+          <w:p>
+            <w:pPr>
+              <w:pStyle w:val="TableContents"/>
+              <w:rPr>
+                <w:rFonts w:ascii="Liberation Mono" w:hAnsi="Liberation Mono" w:eastAsia="Nimbus Mono L" w:cs="Liberation Mono"/>
+                <w:sz w:val="20"/>
+                <w:szCs w:val="20"/>
+                <w:lang w:val="zxx" w:eastAsia="zxx" w:bidi="zxx"/>
+              </w:rPr>
+            </w:pPr>
+            <w:r>
+              <w:rPr>
+                <w:rFonts w:eastAsia="Nimbus Mono L" w:cs="Liberation Mono" w:ascii="Liberation Mono" w:hAnsi="Liberation Mono"/>
+                <w:sz w:val="20"/>
+                <w:szCs w:val="20"/>
+                <w:lang w:val="zxx" w:eastAsia="zxx" w:bidi="zxx"/>
+              </w:rPr>
+              <w:t>Returns transaction object</w:t>
+            </w:r>
+          </w:p>
+        </w:tc>
+        <w:tc>
+          <w:tcPr>
+            <w:tcW w:w="1205" w:type="dxa"/>
+            <w:tcBorders>
+              <w:left w:val="single" w:sz="2" w:space="0" w:color="000000"/>
+              <w:bottom w:val="single" w:sz="2" w:space="0" w:color="000000"/>
+              <w:insideH w:val="single" w:sz="2" w:space="0" w:color="000000"/>
+            </w:tcBorders>
+            <w:shd w:fill="auto" w:val="clear"/>
+            <w:tcMar>
+              <w:left w:w="54" w:type="dxa"/>
+            </w:tcMar>
+          </w:tcPr>
+          <w:p>
+            <w:pPr>
+              <w:pStyle w:val="TableContents"/>
+              <w:rPr>
+                <w:rFonts w:ascii="Liberation Mono" w:hAnsi="Liberation Mono" w:eastAsia="Nimbus Mono L" w:cs="Liberation Mono"/>
+                <w:sz w:val="20"/>
+                <w:szCs w:val="20"/>
+                <w:lang w:val="zxx" w:eastAsia="zxx" w:bidi="zxx"/>
+              </w:rPr>
+            </w:pPr>
+            <w:r>
+              <w:rPr>
+                <w:rFonts w:eastAsia="Nimbus Mono L" w:cs="Liberation Mono" w:ascii="Liberation Mono" w:hAnsi="Liberation Mono"/>
+                <w:sz w:val="20"/>
+                <w:szCs w:val="20"/>
+                <w:lang w:val="zxx" w:eastAsia="zxx" w:bidi="zxx"/>
+              </w:rPr>
+              <w:t>Customer must be logged in, there has to be amount specified, queried account has to exist</w:t>
             </w:r>
           </w:p>
         </w:tc>
@@ -4597,7 +4594,7 @@
                 <w:szCs w:val="20"/>
                 <w:lang w:val="zxx" w:eastAsia="zxx" w:bidi="zxx"/>
               </w:rPr>
-              <w:t>Displays list of transactions on client's side.</w:t>
+              <w:t>Returns and displays transaction details on client side</w:t>
             </w:r>
           </w:p>
         </w:tc>
@@ -4634,41 +4631,41 @@
                 <w:szCs w:val="20"/>
                 <w:lang w:val="zxx" w:eastAsia="zxx" w:bidi="zxx"/>
               </w:rPr>
-              <w:t>withdrawFromAccount</w:t>
-            </w:r>
-          </w:p>
-        </w:tc>
-        <w:tc>
-          <w:tcPr>
-            <w:tcW w:w="1205" w:type="dxa"/>
-            <w:tcBorders>
-              <w:left w:val="single" w:sz="2" w:space="0" w:color="000000"/>
-              <w:bottom w:val="single" w:sz="2" w:space="0" w:color="000000"/>
-              <w:insideH w:val="single" w:sz="2" w:space="0" w:color="000000"/>
-            </w:tcBorders>
-            <w:shd w:fill="auto" w:val="clear"/>
-            <w:tcMar>
-              <w:left w:w="54" w:type="dxa"/>
-            </w:tcMar>
-          </w:tcPr>
-          <w:p>
-            <w:pPr>
-              <w:pStyle w:val="TableContents"/>
-              <w:rPr>
-                <w:rFonts w:ascii="Liberation Mono" w:hAnsi="Liberation Mono" w:eastAsia="Nimbus Mono L" w:cs="Liberation Mono"/>
-                <w:sz w:val="20"/>
-                <w:szCs w:val="20"/>
-                <w:lang w:val="zxx" w:eastAsia="zxx" w:bidi="zxx"/>
-              </w:rPr>
-            </w:pPr>
-            <w:r>
-              <w:rPr>
-                <w:rFonts w:eastAsia="Nimbus Mono L" w:cs="Liberation Mono" w:ascii="Liberation Mono" w:hAnsi="Liberation Mono"/>
-                <w:sz w:val="20"/>
-                <w:szCs w:val="20"/>
-                <w:lang w:val="zxx" w:eastAsia="zxx" w:bidi="zxx"/>
-              </w:rPr>
-              <w:t>Withdraws funds from specified account, creates related  transaction</w:t>
+              <w:t>getAllTransactions</w:t>
+            </w:r>
+          </w:p>
+        </w:tc>
+        <w:tc>
+          <w:tcPr>
+            <w:tcW w:w="1205" w:type="dxa"/>
+            <w:tcBorders>
+              <w:left w:val="single" w:sz="2" w:space="0" w:color="000000"/>
+              <w:bottom w:val="single" w:sz="2" w:space="0" w:color="000000"/>
+              <w:insideH w:val="single" w:sz="2" w:space="0" w:color="000000"/>
+            </w:tcBorders>
+            <w:shd w:fill="auto" w:val="clear"/>
+            <w:tcMar>
+              <w:left w:w="54" w:type="dxa"/>
+            </w:tcMar>
+          </w:tcPr>
+          <w:p>
+            <w:pPr>
+              <w:pStyle w:val="TableContents"/>
+              <w:rPr>
+                <w:rFonts w:ascii="Liberation Mono" w:hAnsi="Liberation Mono" w:eastAsia="Nimbus Mono L" w:cs="Liberation Mono"/>
+                <w:sz w:val="20"/>
+                <w:szCs w:val="20"/>
+                <w:lang w:val="zxx" w:eastAsia="zxx" w:bidi="zxx"/>
+              </w:rPr>
+            </w:pPr>
+            <w:r>
+              <w:rPr>
+                <w:rFonts w:eastAsia="Nimbus Mono L" w:cs="Liberation Mono" w:ascii="Liberation Mono" w:hAnsi="Liberation Mono"/>
+                <w:sz w:val="20"/>
+                <w:szCs w:val="20"/>
+                <w:lang w:val="zxx" w:eastAsia="zxx" w:bidi="zxx"/>
+              </w:rPr>
+              <w:t>Retreives all transactions for specific account</w:t>
             </w:r>
           </w:p>
         </w:tc>
@@ -4704,15 +4701,6 @@
               </w:rPr>
               <w:t>/</w:t>
             </w:r>
-            <w:r>
-              <w:rPr>
-                <w:rFonts w:eastAsia="Nimbus Mono L" w:cs="Liberation Mono" w:ascii="Liberation Mono" w:hAnsi="Liberation Mono"/>
-                <w:sz w:val="20"/>
-                <w:szCs w:val="20"/>
-                <w:lang w:val="zxx" w:eastAsia="zxx" w:bidi="zxx"/>
-              </w:rPr>
-              <w:t>withdraw/{amount}</w:t>
-            </w:r>
           </w:p>
         </w:tc>
         <w:tc>
@@ -4799,95 +4787,75 @@
                 <w:szCs w:val="20"/>
                 <w:lang w:val="zxx" w:eastAsia="zxx" w:bidi="zxx"/>
               </w:rPr>
-              <w:t xml:space="preserve">int accountNumber, </w:t>
-            </w:r>
-          </w:p>
-          <w:p>
-            <w:pPr>
-              <w:pStyle w:val="TableContents"/>
-              <w:rPr>
-                <w:rFonts w:ascii="Liberation Mono" w:hAnsi="Liberation Mono" w:eastAsia="Nimbus Mono L" w:cs="Liberation Mono"/>
-                <w:sz w:val="20"/>
-                <w:szCs w:val="20"/>
-                <w:lang w:val="zxx" w:eastAsia="zxx" w:bidi="zxx"/>
-              </w:rPr>
-            </w:pPr>
-            <w:r>
-              <w:rPr>
-                <w:rFonts w:eastAsia="Nimbus Mono L" w:cs="Liberation Mono" w:ascii="Liberation Mono" w:hAnsi="Liberation Mono"/>
-                <w:sz w:val="20"/>
-                <w:szCs w:val="20"/>
-                <w:lang w:val="zxx" w:eastAsia="zxx" w:bidi="zxx"/>
-              </w:rPr>
-              <w:t>int amount</w:t>
-            </w:r>
-          </w:p>
-        </w:tc>
-        <w:tc>
-          <w:tcPr>
-            <w:tcW w:w="1205" w:type="dxa"/>
-            <w:tcBorders>
-              <w:left w:val="single" w:sz="2" w:space="0" w:color="000000"/>
-              <w:bottom w:val="single" w:sz="2" w:space="0" w:color="000000"/>
-              <w:insideH w:val="single" w:sz="2" w:space="0" w:color="000000"/>
-            </w:tcBorders>
-            <w:shd w:fill="auto" w:val="clear"/>
-            <w:tcMar>
-              <w:left w:w="54" w:type="dxa"/>
-            </w:tcMar>
-          </w:tcPr>
-          <w:p>
-            <w:pPr>
-              <w:pStyle w:val="TableContents"/>
-              <w:rPr>
-                <w:rFonts w:ascii="Liberation Mono" w:hAnsi="Liberation Mono" w:eastAsia="Nimbus Mono L" w:cs="Liberation Mono"/>
-                <w:sz w:val="20"/>
-                <w:szCs w:val="20"/>
-                <w:lang w:val="zxx" w:eastAsia="zxx" w:bidi="zxx"/>
-              </w:rPr>
-            </w:pPr>
-            <w:r>
-              <w:rPr>
-                <w:rFonts w:eastAsia="Nimbus Mono L" w:cs="Liberation Mono" w:ascii="Liberation Mono" w:hAnsi="Liberation Mono"/>
-                <w:sz w:val="20"/>
-                <w:szCs w:val="20"/>
-                <w:lang w:val="zxx" w:eastAsia="zxx" w:bidi="zxx"/>
-              </w:rPr>
-              <w:t>Returns transaction object</w:t>
-            </w:r>
-          </w:p>
-        </w:tc>
-        <w:tc>
-          <w:tcPr>
-            <w:tcW w:w="1205" w:type="dxa"/>
-            <w:tcBorders>
-              <w:left w:val="single" w:sz="2" w:space="0" w:color="000000"/>
-              <w:bottom w:val="single" w:sz="2" w:space="0" w:color="000000"/>
-              <w:insideH w:val="single" w:sz="2" w:space="0" w:color="000000"/>
-            </w:tcBorders>
-            <w:shd w:fill="auto" w:val="clear"/>
-            <w:tcMar>
-              <w:left w:w="54" w:type="dxa"/>
-            </w:tcMar>
-          </w:tcPr>
-          <w:p>
-            <w:pPr>
-              <w:pStyle w:val="TableContents"/>
-              <w:rPr>
-                <w:rFonts w:ascii="Liberation Mono" w:hAnsi="Liberation Mono" w:eastAsia="Nimbus Mono L" w:cs="Liberation Mono"/>
-                <w:sz w:val="20"/>
-                <w:szCs w:val="20"/>
-                <w:lang w:val="zxx" w:eastAsia="zxx" w:bidi="zxx"/>
-              </w:rPr>
-            </w:pPr>
-            <w:r>
-              <w:rPr>
-                <w:rFonts w:eastAsia="Nimbus Mono L" w:cs="Liberation Mono" w:ascii="Liberation Mono" w:hAnsi="Liberation Mono"/>
-                <w:sz w:val="20"/>
-                <w:szCs w:val="20"/>
-                <w:lang w:val="zxx" w:eastAsia="zxx" w:bidi="zxx"/>
-              </w:rPr>
-              <w:t>Customer must be logged in, account must exist, there must be sufficient funds on account</w:t>
+              <w:t>int account id</w:t>
+            </w:r>
+          </w:p>
+        </w:tc>
+        <w:tc>
+          <w:tcPr>
+            <w:tcW w:w="1205" w:type="dxa"/>
+            <w:tcBorders>
+              <w:left w:val="single" w:sz="2" w:space="0" w:color="000000"/>
+              <w:bottom w:val="single" w:sz="2" w:space="0" w:color="000000"/>
+              <w:insideH w:val="single" w:sz="2" w:space="0" w:color="000000"/>
+            </w:tcBorders>
+            <w:shd w:fill="auto" w:val="clear"/>
+            <w:tcMar>
+              <w:left w:w="54" w:type="dxa"/>
+            </w:tcMar>
+          </w:tcPr>
+          <w:p>
+            <w:pPr>
+              <w:pStyle w:val="TableContents"/>
+              <w:rPr>
+                <w:rFonts w:ascii="Liberation Mono" w:hAnsi="Liberation Mono" w:eastAsia="Nimbus Mono L" w:cs="Liberation Mono"/>
+                <w:sz w:val="20"/>
+                <w:szCs w:val="20"/>
+                <w:lang w:val="zxx" w:eastAsia="zxx" w:bidi="zxx"/>
+              </w:rPr>
+            </w:pPr>
+            <w:r>
+              <w:rPr>
+                <w:rFonts w:eastAsia="Nimbus Mono L" w:cs="Liberation Mono" w:ascii="Liberation Mono" w:hAnsi="Liberation Mono"/>
+                <w:sz w:val="20"/>
+                <w:szCs w:val="20"/>
+                <w:lang w:val="zxx" w:eastAsia="zxx" w:bidi="zxx"/>
+              </w:rPr>
+              <w:t>Returns array of transaction objects</w:t>
+            </w:r>
+          </w:p>
+        </w:tc>
+        <w:tc>
+          <w:tcPr>
+            <w:tcW w:w="1205" w:type="dxa"/>
+            <w:tcBorders>
+              <w:left w:val="single" w:sz="2" w:space="0" w:color="000000"/>
+              <w:bottom w:val="single" w:sz="2" w:space="0" w:color="000000"/>
+              <w:insideH w:val="single" w:sz="2" w:space="0" w:color="000000"/>
+            </w:tcBorders>
+            <w:shd w:fill="auto" w:val="clear"/>
+            <w:tcMar>
+              <w:left w:w="54" w:type="dxa"/>
+            </w:tcMar>
+          </w:tcPr>
+          <w:p>
+            <w:pPr>
+              <w:pStyle w:val="TableContents"/>
+              <w:rPr>
+                <w:rFonts w:ascii="Liberation Mono" w:hAnsi="Liberation Mono" w:eastAsia="Nimbus Mono L" w:cs="Liberation Mono"/>
+                <w:sz w:val="20"/>
+                <w:szCs w:val="20"/>
+                <w:lang w:val="zxx" w:eastAsia="zxx" w:bidi="zxx"/>
+              </w:rPr>
+            </w:pPr>
+            <w:r>
+              <w:rPr>
+                <w:rFonts w:eastAsia="Nimbus Mono L" w:cs="Liberation Mono" w:ascii="Liberation Mono" w:hAnsi="Liberation Mono"/>
+                <w:sz w:val="20"/>
+                <w:szCs w:val="20"/>
+                <w:lang w:val="zxx" w:eastAsia="zxx" w:bidi="zxx"/>
+              </w:rPr>
+              <w:t>Customer must be logged in, account must exist</w:t>
             </w:r>
           </w:p>
         </w:tc>
@@ -4923,7 +4891,7 @@
                 <w:szCs w:val="20"/>
                 <w:lang w:val="zxx" w:eastAsia="zxx" w:bidi="zxx"/>
               </w:rPr>
-              <w:t>Displays message on clients side if transaction successful, creates and records transaction for affected account. Updated account current balance.</w:t>
+              <w:t>Displays list of transactions on client's side.</w:t>
             </w:r>
           </w:p>
         </w:tc>
@@ -4960,41 +4928,41 @@
                 <w:szCs w:val="20"/>
                 <w:lang w:val="zxx" w:eastAsia="zxx" w:bidi="zxx"/>
               </w:rPr>
-              <w:t>lodgeToAccount</w:t>
-            </w:r>
-          </w:p>
-        </w:tc>
-        <w:tc>
-          <w:tcPr>
-            <w:tcW w:w="1205" w:type="dxa"/>
-            <w:tcBorders>
-              <w:left w:val="single" w:sz="2" w:space="0" w:color="000000"/>
-              <w:bottom w:val="single" w:sz="2" w:space="0" w:color="000000"/>
-              <w:insideH w:val="single" w:sz="2" w:space="0" w:color="000000"/>
-            </w:tcBorders>
-            <w:shd w:fill="auto" w:val="clear"/>
-            <w:tcMar>
-              <w:left w:w="54" w:type="dxa"/>
-            </w:tcMar>
-          </w:tcPr>
-          <w:p>
-            <w:pPr>
-              <w:pStyle w:val="TableContents"/>
-              <w:rPr>
-                <w:rFonts w:ascii="Liberation Mono" w:hAnsi="Liberation Mono" w:eastAsia="Nimbus Mono L" w:cs="Liberation Mono"/>
-                <w:sz w:val="20"/>
-                <w:szCs w:val="20"/>
-                <w:lang w:val="zxx" w:eastAsia="zxx" w:bidi="zxx"/>
-              </w:rPr>
-            </w:pPr>
-            <w:r>
-              <w:rPr>
-                <w:rFonts w:eastAsia="Nimbus Mono L" w:cs="Liberation Mono" w:ascii="Liberation Mono" w:hAnsi="Liberation Mono"/>
-                <w:sz w:val="20"/>
-                <w:szCs w:val="20"/>
-                <w:lang w:val="zxx" w:eastAsia="zxx" w:bidi="zxx"/>
-              </w:rPr>
-              <w:t>Lodges specified amount to specified account</w:t>
+              <w:t>withdrawFromAccount</w:t>
+            </w:r>
+          </w:p>
+        </w:tc>
+        <w:tc>
+          <w:tcPr>
+            <w:tcW w:w="1205" w:type="dxa"/>
+            <w:tcBorders>
+              <w:left w:val="single" w:sz="2" w:space="0" w:color="000000"/>
+              <w:bottom w:val="single" w:sz="2" w:space="0" w:color="000000"/>
+              <w:insideH w:val="single" w:sz="2" w:space="0" w:color="000000"/>
+            </w:tcBorders>
+            <w:shd w:fill="auto" w:val="clear"/>
+            <w:tcMar>
+              <w:left w:w="54" w:type="dxa"/>
+            </w:tcMar>
+          </w:tcPr>
+          <w:p>
+            <w:pPr>
+              <w:pStyle w:val="TableContents"/>
+              <w:rPr>
+                <w:rFonts w:ascii="Liberation Mono" w:hAnsi="Liberation Mono" w:eastAsia="Nimbus Mono L" w:cs="Liberation Mono"/>
+                <w:sz w:val="20"/>
+                <w:szCs w:val="20"/>
+                <w:lang w:val="zxx" w:eastAsia="zxx" w:bidi="zxx"/>
+              </w:rPr>
+            </w:pPr>
+            <w:r>
+              <w:rPr>
+                <w:rFonts w:eastAsia="Nimbus Mono L" w:cs="Liberation Mono" w:ascii="Liberation Mono" w:hAnsi="Liberation Mono"/>
+                <w:sz w:val="20"/>
+                <w:szCs w:val="20"/>
+                <w:lang w:val="zxx" w:eastAsia="zxx" w:bidi="zxx"/>
+              </w:rPr>
+              <w:t>Withdraws funds from specified account, creates related  transaction</w:t>
             </w:r>
           </w:p>
         </w:tc>
@@ -5037,7 +5005,7 @@
                 <w:szCs w:val="20"/>
                 <w:lang w:val="zxx" w:eastAsia="zxx" w:bidi="zxx"/>
               </w:rPr>
-              <w:t>lodge/{amount}</w:t>
+              <w:t>withdraw/{amount}</w:t>
             </w:r>
           </w:p>
         </w:tc>
@@ -5105,47 +5073,47 @@
                 <w:szCs w:val="20"/>
                 <w:lang w:val="zxx" w:eastAsia="zxx" w:bidi="zxx"/>
               </w:rPr>
-              <w:t xml:space="preserve">int id, </w:t>
-            </w:r>
-          </w:p>
-          <w:p>
-            <w:pPr>
-              <w:pStyle w:val="TableContents"/>
-              <w:rPr>
-                <w:rFonts w:ascii="Liberation Mono" w:hAnsi="Liberation Mono" w:eastAsia="Nimbus Mono L" w:cs="Liberation Mono"/>
-                <w:sz w:val="20"/>
-                <w:szCs w:val="20"/>
-                <w:lang w:val="zxx" w:eastAsia="zxx" w:bidi="zxx"/>
-              </w:rPr>
-            </w:pPr>
-            <w:r>
-              <w:rPr>
-                <w:rFonts w:eastAsia="Nimbus Mono L" w:cs="Liberation Mono" w:ascii="Liberation Mono" w:hAnsi="Liberation Mono"/>
-                <w:sz w:val="20"/>
-                <w:szCs w:val="20"/>
-                <w:lang w:val="zxx" w:eastAsia="zxx" w:bidi="zxx"/>
-              </w:rPr>
-              <w:t>int accountNumber,</w:t>
-            </w:r>
-          </w:p>
-          <w:p>
-            <w:pPr>
-              <w:pStyle w:val="TableContents"/>
-              <w:rPr>
-                <w:rFonts w:ascii="Liberation Mono" w:hAnsi="Liberation Mono" w:eastAsia="Nimbus Mono L" w:cs="Liberation Mono"/>
-                <w:sz w:val="20"/>
-                <w:szCs w:val="20"/>
-                <w:lang w:val="zxx" w:eastAsia="zxx" w:bidi="zxx"/>
-              </w:rPr>
-            </w:pPr>
-            <w:r>
-              <w:rPr>
-                <w:rFonts w:eastAsia="Nimbus Mono L" w:cs="Liberation Mono" w:ascii="Liberation Mono" w:hAnsi="Liberation Mono"/>
-                <w:sz w:val="20"/>
-                <w:szCs w:val="20"/>
-                <w:lang w:val="zxx" w:eastAsia="zxx" w:bidi="zxx"/>
-              </w:rPr>
-              <w:t>double amount</w:t>
+              <w:t>int id,</w:t>
+            </w:r>
+          </w:p>
+          <w:p>
+            <w:pPr>
+              <w:pStyle w:val="TableContents"/>
+              <w:rPr>
+                <w:rFonts w:ascii="Liberation Mono" w:hAnsi="Liberation Mono" w:eastAsia="Nimbus Mono L" w:cs="Liberation Mono"/>
+                <w:sz w:val="20"/>
+                <w:szCs w:val="20"/>
+                <w:lang w:val="zxx" w:eastAsia="zxx" w:bidi="zxx"/>
+              </w:rPr>
+            </w:pPr>
+            <w:r>
+              <w:rPr>
+                <w:rFonts w:eastAsia="Nimbus Mono L" w:cs="Liberation Mono" w:ascii="Liberation Mono" w:hAnsi="Liberation Mono"/>
+                <w:sz w:val="20"/>
+                <w:szCs w:val="20"/>
+                <w:lang w:val="zxx" w:eastAsia="zxx" w:bidi="zxx"/>
+              </w:rPr>
+              <w:t xml:space="preserve">int accountNumber, </w:t>
+            </w:r>
+          </w:p>
+          <w:p>
+            <w:pPr>
+              <w:pStyle w:val="TableContents"/>
+              <w:rPr>
+                <w:rFonts w:ascii="Liberation Mono" w:hAnsi="Liberation Mono" w:eastAsia="Nimbus Mono L" w:cs="Liberation Mono"/>
+                <w:sz w:val="20"/>
+                <w:szCs w:val="20"/>
+                <w:lang w:val="zxx" w:eastAsia="zxx" w:bidi="zxx"/>
+              </w:rPr>
+            </w:pPr>
+            <w:r>
+              <w:rPr>
+                <w:rFonts w:eastAsia="Nimbus Mono L" w:cs="Liberation Mono" w:ascii="Liberation Mono" w:hAnsi="Liberation Mono"/>
+                <w:sz w:val="20"/>
+                <w:szCs w:val="20"/>
+                <w:lang w:val="zxx" w:eastAsia="zxx" w:bidi="zxx"/>
+              </w:rPr>
+              <w:t>int amount</w:t>
             </w:r>
           </w:p>
         </w:tc>
@@ -5213,7 +5181,7 @@
                 <w:szCs w:val="20"/>
                 <w:lang w:val="zxx" w:eastAsia="zxx" w:bidi="zxx"/>
               </w:rPr>
-              <w:t>Customer must be logged in, account must exist, account must belong to   customer</w:t>
+              <w:t>Customer must be logged in, account must exist, there must be sufficient funds on account</w:t>
             </w:r>
           </w:p>
         </w:tc>
@@ -5249,7 +5217,7 @@
                 <w:szCs w:val="20"/>
                 <w:lang w:val="zxx" w:eastAsia="zxx" w:bidi="zxx"/>
               </w:rPr>
-              <w:t>Displays message on clients side if transaction successful. Creates and records transaction to database. Updates affected accounts current balance</w:t>
+              <w:t>Displays message on clients side if transaction successful, creates and records transaction for affected account. Updated account current balance.</w:t>
             </w:r>
           </w:p>
         </w:tc>
@@ -5286,41 +5254,41 @@
                 <w:szCs w:val="20"/>
                 <w:lang w:val="zxx" w:eastAsia="zxx" w:bidi="zxx"/>
               </w:rPr>
-              <w:t>transferBetweenAccounts</w:t>
-            </w:r>
-          </w:p>
-        </w:tc>
-        <w:tc>
-          <w:tcPr>
-            <w:tcW w:w="1205" w:type="dxa"/>
-            <w:tcBorders>
-              <w:left w:val="single" w:sz="2" w:space="0" w:color="000000"/>
-              <w:bottom w:val="single" w:sz="2" w:space="0" w:color="000000"/>
-              <w:insideH w:val="single" w:sz="2" w:space="0" w:color="000000"/>
-            </w:tcBorders>
-            <w:shd w:fill="auto" w:val="clear"/>
-            <w:tcMar>
-              <w:left w:w="54" w:type="dxa"/>
-            </w:tcMar>
-          </w:tcPr>
-          <w:p>
-            <w:pPr>
-              <w:pStyle w:val="TableContents"/>
-              <w:rPr>
-                <w:rFonts w:ascii="Liberation Mono" w:hAnsi="Liberation Mono" w:eastAsia="Nimbus Mono L" w:cs="Liberation Mono"/>
-                <w:sz w:val="20"/>
-                <w:szCs w:val="20"/>
-                <w:lang w:val="zxx" w:eastAsia="zxx" w:bidi="zxx"/>
-              </w:rPr>
-            </w:pPr>
-            <w:r>
-              <w:rPr>
-                <w:rFonts w:eastAsia="Nimbus Mono L" w:cs="Liberation Mono" w:ascii="Liberation Mono" w:hAnsi="Liberation Mono"/>
-                <w:sz w:val="20"/>
-                <w:szCs w:val="20"/>
-                <w:lang w:val="zxx" w:eastAsia="zxx" w:bidi="zxx"/>
-              </w:rPr>
-              <w:t>Transfers funds between two accounts</w:t>
+              <w:t>lodgeToAccount</w:t>
+            </w:r>
+          </w:p>
+        </w:tc>
+        <w:tc>
+          <w:tcPr>
+            <w:tcW w:w="1205" w:type="dxa"/>
+            <w:tcBorders>
+              <w:left w:val="single" w:sz="2" w:space="0" w:color="000000"/>
+              <w:bottom w:val="single" w:sz="2" w:space="0" w:color="000000"/>
+              <w:insideH w:val="single" w:sz="2" w:space="0" w:color="000000"/>
+            </w:tcBorders>
+            <w:shd w:fill="auto" w:val="clear"/>
+            <w:tcMar>
+              <w:left w:w="54" w:type="dxa"/>
+            </w:tcMar>
+          </w:tcPr>
+          <w:p>
+            <w:pPr>
+              <w:pStyle w:val="TableContents"/>
+              <w:rPr>
+                <w:rFonts w:ascii="Liberation Mono" w:hAnsi="Liberation Mono" w:eastAsia="Nimbus Mono L" w:cs="Liberation Mono"/>
+                <w:sz w:val="20"/>
+                <w:szCs w:val="20"/>
+                <w:lang w:val="zxx" w:eastAsia="zxx" w:bidi="zxx"/>
+              </w:rPr>
+            </w:pPr>
+            <w:r>
+              <w:rPr>
+                <w:rFonts w:eastAsia="Nimbus Mono L" w:cs="Liberation Mono" w:ascii="Liberation Mono" w:hAnsi="Liberation Mono"/>
+                <w:sz w:val="20"/>
+                <w:szCs w:val="20"/>
+                <w:lang w:val="zxx" w:eastAsia="zxx" w:bidi="zxx"/>
+              </w:rPr>
+              <w:t>Lodges specified amount to specified account</w:t>
             </w:r>
           </w:p>
         </w:tc>
@@ -5363,41 +5331,41 @@
                 <w:szCs w:val="20"/>
                 <w:lang w:val="zxx" w:eastAsia="zxx" w:bidi="zxx"/>
               </w:rPr>
-              <w:t>{amount}</w:t>
-            </w:r>
-          </w:p>
-        </w:tc>
-        <w:tc>
-          <w:tcPr>
-            <w:tcW w:w="1205" w:type="dxa"/>
-            <w:tcBorders>
-              <w:left w:val="single" w:sz="2" w:space="0" w:color="000000"/>
-              <w:bottom w:val="single" w:sz="2" w:space="0" w:color="000000"/>
-              <w:insideH w:val="single" w:sz="2" w:space="0" w:color="000000"/>
-            </w:tcBorders>
-            <w:shd w:fill="auto" w:val="clear"/>
-            <w:tcMar>
-              <w:left w:w="54" w:type="dxa"/>
-            </w:tcMar>
-          </w:tcPr>
-          <w:p>
-            <w:pPr>
-              <w:pStyle w:val="TableContents"/>
-              <w:rPr>
-                <w:rFonts w:ascii="Liberation Mono" w:hAnsi="Liberation Mono" w:eastAsia="Nimbus Mono L" w:cs="Liberation Mono"/>
-                <w:sz w:val="20"/>
-                <w:szCs w:val="20"/>
-                <w:lang w:val="zxx" w:eastAsia="zxx" w:bidi="zxx"/>
-              </w:rPr>
-            </w:pPr>
-            <w:r>
-              <w:rPr>
-                <w:rFonts w:eastAsia="Nimbus Mono L" w:cs="Liberation Mono" w:ascii="Liberation Mono" w:hAnsi="Liberation Mono"/>
-                <w:sz w:val="20"/>
-                <w:szCs w:val="20"/>
-                <w:lang w:val="zxx" w:eastAsia="zxx" w:bidi="zxx"/>
-              </w:rPr>
-              <w:t>POST</w:t>
+              <w:t>lodge/{amount}</w:t>
+            </w:r>
+          </w:p>
+        </w:tc>
+        <w:tc>
+          <w:tcPr>
+            <w:tcW w:w="1205" w:type="dxa"/>
+            <w:tcBorders>
+              <w:left w:val="single" w:sz="2" w:space="0" w:color="000000"/>
+              <w:bottom w:val="single" w:sz="2" w:space="0" w:color="000000"/>
+              <w:insideH w:val="single" w:sz="2" w:space="0" w:color="000000"/>
+            </w:tcBorders>
+            <w:shd w:fill="auto" w:val="clear"/>
+            <w:tcMar>
+              <w:left w:w="54" w:type="dxa"/>
+            </w:tcMar>
+          </w:tcPr>
+          <w:p>
+            <w:pPr>
+              <w:pStyle w:val="TableContents"/>
+              <w:rPr>
+                <w:rFonts w:ascii="Liberation Mono" w:hAnsi="Liberation Mono" w:eastAsia="Nimbus Mono L" w:cs="Liberation Mono"/>
+                <w:sz w:val="20"/>
+                <w:szCs w:val="20"/>
+                <w:lang w:val="zxx" w:eastAsia="zxx" w:bidi="zxx"/>
+              </w:rPr>
+            </w:pPr>
+            <w:r>
+              <w:rPr>
+                <w:rFonts w:eastAsia="Nimbus Mono L" w:cs="Liberation Mono" w:ascii="Liberation Mono" w:hAnsi="Liberation Mono"/>
+                <w:sz w:val="20"/>
+                <w:szCs w:val="20"/>
+                <w:lang w:val="zxx" w:eastAsia="zxx" w:bidi="zxx"/>
+              </w:rPr>
+              <w:t>GET</w:t>
             </w:r>
           </w:p>
         </w:tc>
@@ -5431,7 +5399,47 @@
                 <w:szCs w:val="20"/>
                 <w:lang w:val="zxx" w:eastAsia="zxx" w:bidi="zxx"/>
               </w:rPr>
-              <w:t>int id, int accountNumber, double amount, Account destinationAccount</w:t>
+              <w:t xml:space="preserve">int id, </w:t>
+            </w:r>
+          </w:p>
+          <w:p>
+            <w:pPr>
+              <w:pStyle w:val="TableContents"/>
+              <w:rPr>
+                <w:rFonts w:ascii="Liberation Mono" w:hAnsi="Liberation Mono" w:eastAsia="Nimbus Mono L" w:cs="Liberation Mono"/>
+                <w:sz w:val="20"/>
+                <w:szCs w:val="20"/>
+                <w:lang w:val="zxx" w:eastAsia="zxx" w:bidi="zxx"/>
+              </w:rPr>
+            </w:pPr>
+            <w:r>
+              <w:rPr>
+                <w:rFonts w:eastAsia="Nimbus Mono L" w:cs="Liberation Mono" w:ascii="Liberation Mono" w:hAnsi="Liberation Mono"/>
+                <w:sz w:val="20"/>
+                <w:szCs w:val="20"/>
+                <w:lang w:val="zxx" w:eastAsia="zxx" w:bidi="zxx"/>
+              </w:rPr>
+              <w:t>int accountNumber,</w:t>
+            </w:r>
+          </w:p>
+          <w:p>
+            <w:pPr>
+              <w:pStyle w:val="TableContents"/>
+              <w:rPr>
+                <w:rFonts w:ascii="Liberation Mono" w:hAnsi="Liberation Mono" w:eastAsia="Nimbus Mono L" w:cs="Liberation Mono"/>
+                <w:sz w:val="20"/>
+                <w:szCs w:val="20"/>
+                <w:lang w:val="zxx" w:eastAsia="zxx" w:bidi="zxx"/>
+              </w:rPr>
+            </w:pPr>
+            <w:r>
+              <w:rPr>
+                <w:rFonts w:eastAsia="Nimbus Mono L" w:cs="Liberation Mono" w:ascii="Liberation Mono" w:hAnsi="Liberation Mono"/>
+                <w:sz w:val="20"/>
+                <w:szCs w:val="20"/>
+                <w:lang w:val="zxx" w:eastAsia="zxx" w:bidi="zxx"/>
+              </w:rPr>
+              <w:t>double amount</w:t>
             </w:r>
           </w:p>
         </w:tc>
@@ -5499,7 +5507,7 @@
                 <w:szCs w:val="20"/>
                 <w:lang w:val="zxx" w:eastAsia="zxx" w:bidi="zxx"/>
               </w:rPr>
-              <w:t>Customer must be logged in, both accounts must exist, origin (account  being credited) account must belong to customer!</w:t>
+              <w:t>Customer must be logged in, account must exist, account must belong to   customer</w:t>
             </w:r>
           </w:p>
         </w:tc>
@@ -5535,7 +5543,7 @@
                 <w:szCs w:val="20"/>
                 <w:lang w:val="zxx" w:eastAsia="zxx" w:bidi="zxx"/>
               </w:rPr>
-              <w:t>Displays message on client's side. Creates two transaction objects, records both objects to relevant acconts. Updates balances of both accounts.</w:t>
+              <w:t>Displays message on clients side if transaction successful. Creates and records transaction to database. Updates affected accounts current balance</w:t>
             </w:r>
           </w:p>
         </w:tc>
@@ -5572,105 +5580,118 @@
                 <w:szCs w:val="20"/>
                 <w:lang w:val="zxx" w:eastAsia="zxx" w:bidi="zxx"/>
               </w:rPr>
-            </w:r>
-          </w:p>
-        </w:tc>
-        <w:tc>
-          <w:tcPr>
-            <w:tcW w:w="1205" w:type="dxa"/>
-            <w:tcBorders>
-              <w:left w:val="single" w:sz="2" w:space="0" w:color="000000"/>
-              <w:bottom w:val="single" w:sz="2" w:space="0" w:color="000000"/>
-              <w:insideH w:val="single" w:sz="2" w:space="0" w:color="000000"/>
-            </w:tcBorders>
-            <w:shd w:fill="auto" w:val="clear"/>
-            <w:tcMar>
-              <w:left w:w="54" w:type="dxa"/>
-            </w:tcMar>
-          </w:tcPr>
-          <w:p>
-            <w:pPr>
-              <w:pStyle w:val="TableContents"/>
-              <w:rPr>
-                <w:rFonts w:ascii="Liberation Mono" w:hAnsi="Liberation Mono" w:eastAsia="Nimbus Mono L" w:cs="Liberation Mono"/>
-                <w:sz w:val="20"/>
-                <w:szCs w:val="20"/>
-                <w:lang w:val="zxx" w:eastAsia="zxx" w:bidi="zxx"/>
-              </w:rPr>
-            </w:pPr>
-            <w:r>
-              <w:rPr>
-                <w:rFonts w:eastAsia="Nimbus Mono L" w:cs="Liberation Mono" w:ascii="Liberation Mono" w:hAnsi="Liberation Mono"/>
-                <w:sz w:val="20"/>
-                <w:szCs w:val="20"/>
-                <w:lang w:val="zxx" w:eastAsia="zxx" w:bidi="zxx"/>
-              </w:rPr>
-            </w:r>
-          </w:p>
-        </w:tc>
-        <w:tc>
-          <w:tcPr>
-            <w:tcW w:w="1205" w:type="dxa"/>
-            <w:tcBorders>
-              <w:left w:val="single" w:sz="2" w:space="0" w:color="000000"/>
-              <w:bottom w:val="single" w:sz="2" w:space="0" w:color="000000"/>
-              <w:insideH w:val="single" w:sz="2" w:space="0" w:color="000000"/>
-            </w:tcBorders>
-            <w:shd w:fill="auto" w:val="clear"/>
-            <w:tcMar>
-              <w:left w:w="54" w:type="dxa"/>
-            </w:tcMar>
-          </w:tcPr>
-          <w:p>
-            <w:pPr>
-              <w:pStyle w:val="TableContents"/>
-              <w:rPr>
-                <w:rFonts w:ascii="Liberation Mono" w:hAnsi="Liberation Mono" w:eastAsia="Nimbus Mono L" w:cs="Liberation Mono"/>
-                <w:sz w:val="20"/>
-                <w:szCs w:val="20"/>
-                <w:lang w:val="zxx" w:eastAsia="zxx" w:bidi="zxx"/>
-              </w:rPr>
-            </w:pPr>
-            <w:r>
-              <w:rPr>
-                <w:rFonts w:eastAsia="Nimbus Mono L" w:cs="Liberation Mono" w:ascii="Liberation Mono" w:hAnsi="Liberation Mono"/>
-                <w:sz w:val="20"/>
-                <w:szCs w:val="20"/>
-                <w:lang w:val="zxx" w:eastAsia="zxx" w:bidi="zxx"/>
-              </w:rPr>
-            </w:r>
-          </w:p>
-        </w:tc>
-        <w:tc>
-          <w:tcPr>
-            <w:tcW w:w="1205" w:type="dxa"/>
-            <w:tcBorders>
-              <w:left w:val="single" w:sz="2" w:space="0" w:color="000000"/>
-              <w:bottom w:val="single" w:sz="2" w:space="0" w:color="000000"/>
-              <w:insideH w:val="single" w:sz="2" w:space="0" w:color="000000"/>
-            </w:tcBorders>
-            <w:shd w:fill="auto" w:val="clear"/>
-            <w:tcMar>
-              <w:left w:w="54" w:type="dxa"/>
-            </w:tcMar>
-          </w:tcPr>
-          <w:p>
-            <w:pPr>
-              <w:pStyle w:val="TableContents"/>
-              <w:rPr>
-                <w:rFonts w:ascii="Liberation Mono" w:hAnsi="Liberation Mono" w:eastAsia="Nimbus Mono L" w:cs="Liberation Mono"/>
-                <w:sz w:val="20"/>
-                <w:szCs w:val="20"/>
-                <w:lang w:val="zxx" w:eastAsia="zxx" w:bidi="zxx"/>
-              </w:rPr>
-            </w:pPr>
-            <w:r>
-              <w:rPr>
-                <w:rFonts w:eastAsia="Nimbus Mono L" w:cs="Liberation Mono" w:ascii="Liberation Mono" w:hAnsi="Liberation Mono"/>
-                <w:sz w:val="20"/>
-                <w:szCs w:val="20"/>
-                <w:lang w:val="zxx" w:eastAsia="zxx" w:bidi="zxx"/>
-              </w:rPr>
+              <w:t>transferBetweenAccounts</w:t>
+            </w:r>
+          </w:p>
+        </w:tc>
+        <w:tc>
+          <w:tcPr>
+            <w:tcW w:w="1205" w:type="dxa"/>
+            <w:tcBorders>
+              <w:left w:val="single" w:sz="2" w:space="0" w:color="000000"/>
+              <w:bottom w:val="single" w:sz="2" w:space="0" w:color="000000"/>
+              <w:insideH w:val="single" w:sz="2" w:space="0" w:color="000000"/>
+            </w:tcBorders>
+            <w:shd w:fill="auto" w:val="clear"/>
+            <w:tcMar>
+              <w:left w:w="54" w:type="dxa"/>
+            </w:tcMar>
+          </w:tcPr>
+          <w:p>
+            <w:pPr>
+              <w:pStyle w:val="TableContents"/>
+              <w:rPr>
+                <w:rFonts w:ascii="Liberation Mono" w:hAnsi="Liberation Mono" w:eastAsia="Nimbus Mono L" w:cs="Liberation Mono"/>
+                <w:sz w:val="20"/>
+                <w:szCs w:val="20"/>
+                <w:lang w:val="zxx" w:eastAsia="zxx" w:bidi="zxx"/>
+              </w:rPr>
+            </w:pPr>
+            <w:r>
+              <w:rPr>
+                <w:rFonts w:eastAsia="Nimbus Mono L" w:cs="Liberation Mono" w:ascii="Liberation Mono" w:hAnsi="Liberation Mono"/>
+                <w:sz w:val="20"/>
+                <w:szCs w:val="20"/>
+                <w:lang w:val="zxx" w:eastAsia="zxx" w:bidi="zxx"/>
+              </w:rPr>
+              <w:t>Transfers funds between two accounts</w:t>
+            </w:r>
+          </w:p>
+        </w:tc>
+        <w:tc>
+          <w:tcPr>
+            <w:tcW w:w="1205" w:type="dxa"/>
+            <w:tcBorders>
+              <w:left w:val="single" w:sz="2" w:space="0" w:color="000000"/>
+              <w:bottom w:val="single" w:sz="2" w:space="0" w:color="000000"/>
+              <w:insideH w:val="single" w:sz="2" w:space="0" w:color="000000"/>
+            </w:tcBorders>
+            <w:shd w:fill="auto" w:val="clear"/>
+            <w:tcMar>
+              <w:left w:w="54" w:type="dxa"/>
+            </w:tcMar>
+          </w:tcPr>
+          <w:p>
+            <w:pPr>
+              <w:pStyle w:val="TableContents"/>
+              <w:rPr>
+                <w:rFonts w:ascii="Liberation Mono" w:hAnsi="Liberation Mono" w:eastAsia="Nimbus Mono L" w:cs="Liberation Mono"/>
+                <w:sz w:val="20"/>
+                <w:szCs w:val="20"/>
+                <w:lang w:val="zxx" w:eastAsia="zxx" w:bidi="zxx"/>
+              </w:rPr>
+            </w:pPr>
+            <w:r>
+              <w:rPr>
+                <w:rFonts w:eastAsia="Nimbus Mono L" w:cs="Liberation Mono" w:ascii="Liberation Mono" w:hAnsi="Liberation Mono"/>
+                <w:sz w:val="20"/>
+                <w:szCs w:val="20"/>
+                <w:lang w:val="zxx" w:eastAsia="zxx" w:bidi="zxx"/>
+              </w:rPr>
+              <w:t>/</w:t>
+            </w:r>
+            <w:r>
+              <w:rPr>
+                <w:rFonts w:eastAsia="Nimbus Mono L" w:cs="Liberation Mono" w:ascii="Liberation Mono" w:hAnsi="Liberation Mono"/>
+                <w:sz w:val="20"/>
+                <w:szCs w:val="20"/>
+                <w:lang w:val="zxx" w:eastAsia="zxx" w:bidi="zxx"/>
+              </w:rPr>
+              <w:t>{amount}</w:t>
+            </w:r>
+          </w:p>
+        </w:tc>
+        <w:tc>
+          <w:tcPr>
+            <w:tcW w:w="1205" w:type="dxa"/>
+            <w:tcBorders>
+              <w:left w:val="single" w:sz="2" w:space="0" w:color="000000"/>
+              <w:bottom w:val="single" w:sz="2" w:space="0" w:color="000000"/>
+              <w:insideH w:val="single" w:sz="2" w:space="0" w:color="000000"/>
+            </w:tcBorders>
+            <w:shd w:fill="auto" w:val="clear"/>
+            <w:tcMar>
+              <w:left w:w="54" w:type="dxa"/>
+            </w:tcMar>
+          </w:tcPr>
+          <w:p>
+            <w:pPr>
+              <w:pStyle w:val="TableContents"/>
+              <w:rPr>
+                <w:rFonts w:ascii="Liberation Mono" w:hAnsi="Liberation Mono" w:eastAsia="Nimbus Mono L" w:cs="Liberation Mono"/>
+                <w:sz w:val="20"/>
+                <w:szCs w:val="20"/>
+                <w:lang w:val="zxx" w:eastAsia="zxx" w:bidi="zxx"/>
+              </w:rPr>
+            </w:pPr>
+            <w:r>
+              <w:rPr>
+                <w:rFonts w:eastAsia="Nimbus Mono L" w:cs="Liberation Mono" w:ascii="Liberation Mono" w:hAnsi="Liberation Mono"/>
+                <w:sz w:val="20"/>
+                <w:szCs w:val="20"/>
+                <w:lang w:val="zxx" w:eastAsia="zxx" w:bidi="zxx"/>
+              </w:rPr>
+              <w:t>POST</w:t>
             </w:r>
           </w:p>
         </w:tc>
@@ -5704,72 +5725,75 @@
                 <w:szCs w:val="20"/>
                 <w:lang w:val="zxx" w:eastAsia="zxx" w:bidi="zxx"/>
               </w:rPr>
-            </w:r>
-          </w:p>
-        </w:tc>
-        <w:tc>
-          <w:tcPr>
-            <w:tcW w:w="1205" w:type="dxa"/>
-            <w:tcBorders>
-              <w:left w:val="single" w:sz="2" w:space="0" w:color="000000"/>
-              <w:bottom w:val="single" w:sz="2" w:space="0" w:color="000000"/>
-              <w:insideH w:val="single" w:sz="2" w:space="0" w:color="000000"/>
-            </w:tcBorders>
-            <w:shd w:fill="auto" w:val="clear"/>
-            <w:tcMar>
-              <w:left w:w="54" w:type="dxa"/>
-            </w:tcMar>
-          </w:tcPr>
-          <w:p>
-            <w:pPr>
-              <w:pStyle w:val="TableContents"/>
-              <w:rPr>
-                <w:rFonts w:ascii="Liberation Mono" w:hAnsi="Liberation Mono" w:eastAsia="Nimbus Mono L" w:cs="Liberation Mono"/>
-                <w:sz w:val="20"/>
-                <w:szCs w:val="20"/>
-                <w:lang w:val="zxx" w:eastAsia="zxx" w:bidi="zxx"/>
-              </w:rPr>
-            </w:pPr>
-            <w:r>
-              <w:rPr>
-                <w:rFonts w:eastAsia="Nimbus Mono L" w:cs="Liberation Mono" w:ascii="Liberation Mono" w:hAnsi="Liberation Mono"/>
-                <w:sz w:val="20"/>
-                <w:szCs w:val="20"/>
-                <w:lang w:val="zxx" w:eastAsia="zxx" w:bidi="zxx"/>
-              </w:rPr>
-            </w:r>
-          </w:p>
-        </w:tc>
-        <w:tc>
-          <w:tcPr>
-            <w:tcW w:w="1205" w:type="dxa"/>
-            <w:tcBorders>
-              <w:left w:val="single" w:sz="2" w:space="0" w:color="000000"/>
-              <w:bottom w:val="single" w:sz="2" w:space="0" w:color="000000"/>
-              <w:insideH w:val="single" w:sz="2" w:space="0" w:color="000000"/>
-            </w:tcBorders>
-            <w:shd w:fill="auto" w:val="clear"/>
-            <w:tcMar>
-              <w:left w:w="54" w:type="dxa"/>
-            </w:tcMar>
-          </w:tcPr>
-          <w:p>
-            <w:pPr>
-              <w:pStyle w:val="TableContents"/>
-              <w:rPr>
-                <w:rFonts w:ascii="Liberation Mono" w:hAnsi="Liberation Mono" w:eastAsia="Nimbus Mono L" w:cs="Liberation Mono"/>
-                <w:sz w:val="20"/>
-                <w:szCs w:val="20"/>
-                <w:lang w:val="zxx" w:eastAsia="zxx" w:bidi="zxx"/>
-              </w:rPr>
-            </w:pPr>
-            <w:r>
-              <w:rPr>
-                <w:rFonts w:eastAsia="Nimbus Mono L" w:cs="Liberation Mono" w:ascii="Liberation Mono" w:hAnsi="Liberation Mono"/>
-                <w:sz w:val="20"/>
-                <w:szCs w:val="20"/>
-                <w:lang w:val="zxx" w:eastAsia="zxx" w:bidi="zxx"/>
-              </w:rPr>
+              <w:t>int id, int accountNumber, double amount, Account destinationAccount</w:t>
+            </w:r>
+          </w:p>
+        </w:tc>
+        <w:tc>
+          <w:tcPr>
+            <w:tcW w:w="1205" w:type="dxa"/>
+            <w:tcBorders>
+              <w:left w:val="single" w:sz="2" w:space="0" w:color="000000"/>
+              <w:bottom w:val="single" w:sz="2" w:space="0" w:color="000000"/>
+              <w:insideH w:val="single" w:sz="2" w:space="0" w:color="000000"/>
+            </w:tcBorders>
+            <w:shd w:fill="auto" w:val="clear"/>
+            <w:tcMar>
+              <w:left w:w="54" w:type="dxa"/>
+            </w:tcMar>
+          </w:tcPr>
+          <w:p>
+            <w:pPr>
+              <w:pStyle w:val="TableContents"/>
+              <w:rPr>
+                <w:rFonts w:ascii="Liberation Mono" w:hAnsi="Liberation Mono" w:eastAsia="Nimbus Mono L" w:cs="Liberation Mono"/>
+                <w:sz w:val="20"/>
+                <w:szCs w:val="20"/>
+                <w:lang w:val="zxx" w:eastAsia="zxx" w:bidi="zxx"/>
+              </w:rPr>
+            </w:pPr>
+            <w:r>
+              <w:rPr>
+                <w:rFonts w:eastAsia="Nimbus Mono L" w:cs="Liberation Mono" w:ascii="Liberation Mono" w:hAnsi="Liberation Mono"/>
+                <w:sz w:val="20"/>
+                <w:szCs w:val="20"/>
+                <w:lang w:val="zxx" w:eastAsia="zxx" w:bidi="zxx"/>
+              </w:rPr>
+              <w:t>Returns transaction object</w:t>
+            </w:r>
+          </w:p>
+        </w:tc>
+        <w:tc>
+          <w:tcPr>
+            <w:tcW w:w="1205" w:type="dxa"/>
+            <w:tcBorders>
+              <w:left w:val="single" w:sz="2" w:space="0" w:color="000000"/>
+              <w:bottom w:val="single" w:sz="2" w:space="0" w:color="000000"/>
+              <w:insideH w:val="single" w:sz="2" w:space="0" w:color="000000"/>
+            </w:tcBorders>
+            <w:shd w:fill="auto" w:val="clear"/>
+            <w:tcMar>
+              <w:left w:w="54" w:type="dxa"/>
+            </w:tcMar>
+          </w:tcPr>
+          <w:p>
+            <w:pPr>
+              <w:pStyle w:val="TableContents"/>
+              <w:rPr>
+                <w:rFonts w:ascii="Liberation Mono" w:hAnsi="Liberation Mono" w:eastAsia="Nimbus Mono L" w:cs="Liberation Mono"/>
+                <w:sz w:val="20"/>
+                <w:szCs w:val="20"/>
+                <w:lang w:val="zxx" w:eastAsia="zxx" w:bidi="zxx"/>
+              </w:rPr>
+            </w:pPr>
+            <w:r>
+              <w:rPr>
+                <w:rFonts w:eastAsia="Nimbus Mono L" w:cs="Liberation Mono" w:ascii="Liberation Mono" w:hAnsi="Liberation Mono"/>
+                <w:sz w:val="20"/>
+                <w:szCs w:val="20"/>
+                <w:lang w:val="zxx" w:eastAsia="zxx" w:bidi="zxx"/>
+              </w:rPr>
+              <w:t>Customer must be logged in, both accounts must exist, origin (account  being credited) account must belong to customer!</w:t>
             </w:r>
           </w:p>
         </w:tc>
@@ -5805,6 +5829,7 @@
                 <w:szCs w:val="20"/>
                 <w:lang w:val="zxx" w:eastAsia="zxx" w:bidi="zxx"/>
               </w:rPr>
+              <w:t>Displays message on client's side. Creates two transaction objects, records both objects to relevant acconts. Updates balances of both accounts.</w:t>
             </w:r>
           </w:p>
         </w:tc>

</xml_diff>

<commit_message>
finished introductory paragraf of the documentation file
</commit_message>
<xml_diff>
--- a/Documentation.docx
+++ b/Documentation.docx
@@ -2,6 +2,206 @@
 <file path=word/document.xml><?xml version="1.0" encoding="utf-8"?>
 <w:document xmlns:o="urn:schemas-microsoft-com:office:office" xmlns:r="http://schemas.openxmlformats.org/officeDocument/2006/relationships" xmlns:v="urn:schemas-microsoft-com:vml" xmlns:w="http://schemas.openxmlformats.org/wordprocessingml/2006/main" xmlns:w10="urn:schemas-microsoft-com:office:word" xmlns:wp="http://schemas.openxmlformats.org/drawingml/2006/wordprocessingDrawing" xmlns:wps="http://schemas.microsoft.com/office/word/2010/wordprocessingShape" xmlns:wpg="http://schemas.microsoft.com/office/word/2010/wordprocessingGroup" xmlns:mc="http://schemas.openxmlformats.org/markup-compatibility/2006" xmlns:wp14="http://schemas.microsoft.com/office/word/2010/wordprocessingDrawing" xmlns:w14="http://schemas.microsoft.com/office/word/2010/wordml" mc:Ignorable="w14 wp14">
   <w:body>
+    <w:p>
+      <w:pPr>
+        <w:pStyle w:val="TextBody"/>
+        <w:rPr>
+          <w:b/>
+          <w:b/>
+          <w:bCs/>
+          <w:sz w:val="28"/>
+          <w:szCs w:val="28"/>
+        </w:rPr>
+      </w:pPr>
+      <w:r>
+        <w:rPr>
+          <w:b/>
+          <w:bCs/>
+          <w:sz w:val="28"/>
+          <w:szCs w:val="28"/>
+        </w:rPr>
+        <w:t>Web Services and API Development: Final Project</w:t>
+      </w:r>
+    </w:p>
+    <w:p>
+      <w:pPr>
+        <w:pStyle w:val="TextBody"/>
+        <w:rPr>
+          <w:u w:val="single"/>
+        </w:rPr>
+      </w:pPr>
+      <w:r>
+        <w:rPr>
+          <w:u w:val="single"/>
+        </w:rPr>
+        <w:t>Team G:</w:t>
+      </w:r>
+    </w:p>
+    <w:p>
+      <w:pPr>
+        <w:pStyle w:val="TextBody"/>
+        <w:rPr/>
+      </w:pPr>
+      <w:r>
+        <w:rPr/>
+        <w:t>Gheorghe Strugaru</w:t>
+        <w:tab/>
+        <w:t>16112385</w:t>
+      </w:r>
+    </w:p>
+    <w:p>
+      <w:pPr>
+        <w:pStyle w:val="TextBody"/>
+        <w:rPr/>
+      </w:pPr>
+      <w:r>
+        <w:rPr/>
+        <w:t>Imran Zulfiqar</w:t>
+        <w:tab/>
+        <w:t>16112369</w:t>
+      </w:r>
+    </w:p>
+    <w:p>
+      <w:pPr>
+        <w:pStyle w:val="TextBody"/>
+        <w:pBdr>
+          <w:bottom w:val="single" w:sz="2" w:space="2" w:color="000000"/>
+        </w:pBdr>
+        <w:rPr/>
+      </w:pPr>
+      <w:r>
+        <w:rPr/>
+        <w:t>Witold Zolnowski</w:t>
+        <w:tab/>
+        <w:t>17143853</w:t>
+      </w:r>
+    </w:p>
+    <w:p>
+      <w:pPr>
+        <w:pStyle w:val="TextBody"/>
+        <w:rPr/>
+      </w:pPr>
+      <w:r>
+        <w:rPr/>
+        <w:t>1. Problem description and proposed solution:</w:t>
+      </w:r>
+    </w:p>
+    <w:p>
+      <w:pPr>
+        <w:pStyle w:val="TextBody"/>
+        <w:rPr/>
+      </w:pPr>
+      <w:r>
+        <w:rPr/>
+        <w:tab/>
+        <w:t xml:space="preserve">The task is to design API services. Problem: ensure that the project structure will facilitate security while simultaneously being intuitive, and easy to manage. One of the main problems initially was how should the api structure look like. In order to solve this problem we decided to rely on the restful design of services, and at the same time, to ensure that there is a clear separation of duties. To improve future debugging and overall understandability of the code base, we have followed the basic design patterns, and split the project asssets into three separate groups: models, resources, and services. Furthermore, we have decided to use version control available via github to ensure that we have reliable backups. Finally, we developed the project incrementally, aiming initially to build MVP (minimum viable product). Once achieved, we have proceeded to expand services, and add </w:t>
+      </w:r>
+      <w:r>
+        <w:rPr/>
+        <w:t>functionalities. Overall, we found the project challenging in a positive way, as it pushed us out of our comfort zones, and forced to think through design patterns, and how to structure the overall project.</w:t>
+      </w:r>
+    </w:p>
+    <w:p>
+      <w:pPr>
+        <w:pStyle w:val="TextBody"/>
+        <w:rPr/>
+      </w:pPr>
+      <w:r>
+        <w:rPr/>
+      </w:r>
+    </w:p>
+    <w:p>
+      <w:pPr>
+        <w:pStyle w:val="TextBody"/>
+        <w:rPr/>
+      </w:pPr>
+      <w:r>
+        <w:rPr/>
+        <w:t>2. Entity-Relationship diagram</w:t>
+      </w:r>
+    </w:p>
+    <w:p>
+      <w:pPr>
+        <w:pStyle w:val="TextBody"/>
+        <w:rPr/>
+      </w:pPr>
+      <w:r>
+        <w:rPr/>
+        <w:tab/>
+      </w:r>
+    </w:p>
+    <w:p>
+      <w:pPr>
+        <w:pStyle w:val="TextBody"/>
+        <w:rPr/>
+      </w:pPr>
+      <w:r>
+        <w:rPr/>
+        <w:t>3. Security concerns</w:t>
+      </w:r>
+    </w:p>
+    <w:p>
+      <w:pPr>
+        <w:pStyle w:val="TextBody"/>
+        <w:rPr/>
+      </w:pPr>
+      <w:r>
+        <w:rPr/>
+      </w:r>
+    </w:p>
+    <w:p>
+      <w:pPr>
+        <w:pStyle w:val="TextBody"/>
+        <w:pBdr>
+          <w:bottom w:val="single" w:sz="2" w:space="2" w:color="000000"/>
+        </w:pBdr>
+        <w:rPr/>
+      </w:pPr>
+      <w:r>
+        <w:rPr/>
+      </w:r>
+    </w:p>
+    <w:p>
+      <w:pPr>
+        <w:pStyle w:val="TextBody"/>
+        <w:rPr>
+          <w:b/>
+          <w:b/>
+          <w:bCs/>
+          <w:sz w:val="26"/>
+          <w:szCs w:val="26"/>
+        </w:rPr>
+      </w:pPr>
+      <w:r>
+        <w:rPr>
+          <w:b/>
+          <w:bCs/>
+          <w:sz w:val="26"/>
+          <w:szCs w:val="26"/>
+        </w:rPr>
+        <w:t>API entry points:</w:t>
+      </w:r>
+    </w:p>
+    <w:p>
+      <w:pPr>
+        <w:pStyle w:val="TextBody"/>
+        <w:rPr>
+          <w:b/>
+          <w:b/>
+          <w:bCs/>
+          <w:sz w:val="26"/>
+          <w:szCs w:val="26"/>
+        </w:rPr>
+      </w:pPr>
+      <w:r>
+        <w:rPr>
+          <w:b/>
+          <w:bCs/>
+          <w:sz w:val="26"/>
+          <w:szCs w:val="26"/>
+        </w:rPr>
+      </w:r>
+    </w:p>
     <w:tbl>
       <w:tblPr>
         <w:tblW w:w="9638" w:type="dxa"/>
@@ -41,29 +241,29 @@
               <w:bottom w:val="single" w:sz="2" w:space="0" w:color="000000"/>
               <w:insideH w:val="single" w:sz="2" w:space="0" w:color="000000"/>
             </w:tcBorders>
-            <w:shd w:fill="auto" w:val="clear"/>
-            <w:tcMar>
-              <w:left w:w="54" w:type="dxa"/>
-            </w:tcMar>
-          </w:tcPr>
-          <w:p>
-            <w:pPr>
-              <w:pStyle w:val="TableContents"/>
-              <w:rPr>
-                <w:rFonts w:ascii="Liberation Mono" w:hAnsi="Liberation Mono" w:eastAsia="Nimbus Mono L" w:cs="Liberation Mono"/>
-                <w:sz w:val="20"/>
-                <w:szCs w:val="20"/>
-                <w:lang w:val="zxx" w:eastAsia="zxx" w:bidi="zxx"/>
-              </w:rPr>
-            </w:pPr>
-            <w:r>
-              <w:rPr>
-                <w:rFonts w:eastAsia="Nimbus Mono L" w:cs="Liberation Mono" w:ascii="Liberation Mono" w:hAnsi="Liberation Mono"/>
-                <w:sz w:val="20"/>
-                <w:szCs w:val="20"/>
-                <w:lang w:val="zxx" w:eastAsia="zxx" w:bidi="zxx"/>
-              </w:rPr>
-              <w:t>API NAME</w:t>
+            <w:shd w:fill="B2B2B2" w:val="clear"/>
+            <w:tcMar>
+              <w:left w:w="54" w:type="dxa"/>
+            </w:tcMar>
+          </w:tcPr>
+          <w:p>
+            <w:pPr>
+              <w:pStyle w:val="TableContents"/>
+              <w:rPr>
+                <w:rFonts w:ascii="Liberation Mono" w:hAnsi="Liberation Mono" w:eastAsia="Nimbus Mono L" w:cs="Liberation Mono"/>
+                <w:sz w:val="20"/>
+                <w:szCs w:val="20"/>
+                <w:lang w:val="zxx" w:eastAsia="zxx" w:bidi="zxx"/>
+              </w:rPr>
+            </w:pPr>
+            <w:r>
+              <w:rPr>
+                <w:rFonts w:eastAsia="Nimbus Mono L" w:cs="Liberation Mono" w:ascii="Liberation Mono" w:hAnsi="Liberation Mono"/>
+                <w:sz w:val="20"/>
+                <w:szCs w:val="20"/>
+                <w:lang w:val="zxx" w:eastAsia="zxx" w:bidi="zxx"/>
+              </w:rPr>
+              <w:t>DEFAULT</w:t>
             </w:r>
           </w:p>
         </w:tc>
@@ -76,64 +276,107 @@
               <w:bottom w:val="single" w:sz="2" w:space="0" w:color="000000"/>
               <w:insideH w:val="single" w:sz="2" w:space="0" w:color="000000"/>
             </w:tcBorders>
-            <w:shd w:fill="auto" w:val="clear"/>
-            <w:tcMar>
-              <w:left w:w="54" w:type="dxa"/>
-            </w:tcMar>
-          </w:tcPr>
-          <w:p>
-            <w:pPr>
-              <w:pStyle w:val="TableContents"/>
-              <w:rPr>
-                <w:rFonts w:ascii="Liberation Mono" w:hAnsi="Liberation Mono" w:eastAsia="Nimbus Mono L" w:cs="Liberation Mono"/>
-                <w:sz w:val="20"/>
-                <w:szCs w:val="20"/>
-                <w:lang w:val="zxx" w:eastAsia="zxx" w:bidi="zxx"/>
-              </w:rPr>
-            </w:pPr>
-            <w:r>
-              <w:rPr>
-                <w:rFonts w:eastAsia="Nimbus Mono L" w:cs="Liberation Mono" w:ascii="Liberation Mono" w:hAnsi="Liberation Mono"/>
-                <w:sz w:val="20"/>
-                <w:szCs w:val="20"/>
-                <w:lang w:val="zxx" w:eastAsia="zxx" w:bidi="zxx"/>
-              </w:rPr>
-              <w:t>DESCRIPTION</w:t>
-            </w:r>
-          </w:p>
-        </w:tc>
-        <w:tc>
-          <w:tcPr>
-            <w:tcW w:w="1205" w:type="dxa"/>
+            <w:shd w:fill="B2B2B2" w:val="clear"/>
+            <w:tcMar>
+              <w:left w:w="54" w:type="dxa"/>
+            </w:tcMar>
+          </w:tcPr>
+          <w:p>
+            <w:pPr>
+              <w:pStyle w:val="TableContents"/>
+              <w:rPr>
+                <w:rFonts w:ascii="Liberation Mono" w:hAnsi="Liberation Mono" w:eastAsia="Nimbus Mono L" w:cs="Liberation Mono"/>
+                <w:sz w:val="20"/>
+                <w:szCs w:val="20"/>
+                <w:lang w:val="zxx" w:eastAsia="zxx" w:bidi="zxx"/>
+              </w:rPr>
+            </w:pPr>
+            <w:r>
+              <w:rPr>
+                <w:rFonts w:eastAsia="Nimbus Mono L" w:cs="Liberation Mono" w:ascii="Liberation Mono" w:hAnsi="Liberation Mono"/>
+                <w:sz w:val="20"/>
+                <w:szCs w:val="20"/>
+                <w:lang w:val="zxx" w:eastAsia="zxx" w:bidi="zxx"/>
+              </w:rPr>
+              <w:t>API entry point</w:t>
+            </w:r>
+          </w:p>
+        </w:tc>
+        <w:tc>
+          <w:tcPr>
+            <w:tcW w:w="2410" w:type="dxa"/>
+            <w:gridSpan w:val="2"/>
+            <w:tcBorders>
+              <w:left w:val="single" w:sz="2" w:space="0" w:color="000000"/>
+              <w:bottom w:val="single" w:sz="2" w:space="0" w:color="000000"/>
+              <w:insideH w:val="single" w:sz="2" w:space="0" w:color="000000"/>
+            </w:tcBorders>
+            <w:shd w:fill="B2B2B2" w:val="clear"/>
+            <w:tcMar>
+              <w:left w:w="54" w:type="dxa"/>
+            </w:tcMar>
+          </w:tcPr>
+          <w:p>
+            <w:pPr>
+              <w:pStyle w:val="TableContents"/>
+              <w:rPr>
+                <w:rFonts w:ascii="Liberation Mono" w:hAnsi="Liberation Mono" w:eastAsia="Nimbus Mono L" w:cs="Liberation Mono"/>
+                <w:sz w:val="20"/>
+                <w:szCs w:val="20"/>
+                <w:lang w:val="zxx" w:eastAsia="zxx" w:bidi="zxx"/>
+              </w:rPr>
+            </w:pPr>
+            <w:r>
+              <w:rPr>
+                <w:rFonts w:eastAsia="Nimbus Mono L" w:cs="Liberation Mono" w:ascii="Liberation Mono" w:hAnsi="Liberation Mono"/>
+                <w:sz w:val="20"/>
+                <w:szCs w:val="20"/>
+                <w:lang w:val="zxx" w:eastAsia="zxx" w:bidi="zxx"/>
+              </w:rPr>
+              <w:t>/</w:t>
+            </w:r>
+            <w:r>
+              <w:rPr>
+                <w:rFonts w:eastAsia="Nimbus Mono L" w:cs="Liberation Mono" w:ascii="Liberation Mono" w:hAnsi="Liberation Mono"/>
+                <w:sz w:val="20"/>
+                <w:szCs w:val="20"/>
+                <w:lang w:val="zxx" w:eastAsia="zxx" w:bidi="zxx"/>
+              </w:rPr>
+              <w:t>banking</w:t>
+            </w:r>
+          </w:p>
+        </w:tc>
+        <w:tc>
+          <w:tcPr>
+            <w:tcW w:w="1204" w:type="dxa"/>
             <w:tcBorders>
               <w:top w:val="single" w:sz="2" w:space="0" w:color="000000"/>
               <w:left w:val="single" w:sz="2" w:space="0" w:color="000000"/>
               <w:bottom w:val="single" w:sz="2" w:space="0" w:color="000000"/>
               <w:insideH w:val="single" w:sz="2" w:space="0" w:color="000000"/>
             </w:tcBorders>
-            <w:shd w:fill="auto" w:val="clear"/>
-            <w:tcMar>
-              <w:left w:w="54" w:type="dxa"/>
-            </w:tcMar>
-          </w:tcPr>
-          <w:p>
-            <w:pPr>
-              <w:pStyle w:val="TableContents"/>
-              <w:rPr>
-                <w:rFonts w:ascii="Liberation Mono" w:hAnsi="Liberation Mono" w:eastAsia="Nimbus Mono L" w:cs="Liberation Mono"/>
-                <w:sz w:val="20"/>
-                <w:szCs w:val="20"/>
-                <w:lang w:val="zxx" w:eastAsia="zxx" w:bidi="zxx"/>
-              </w:rPr>
-            </w:pPr>
-            <w:r>
-              <w:rPr>
-                <w:rFonts w:eastAsia="Nimbus Mono L" w:cs="Liberation Mono" w:ascii="Liberation Mono" w:hAnsi="Liberation Mono"/>
-                <w:sz w:val="20"/>
-                <w:szCs w:val="20"/>
-                <w:lang w:val="zxx" w:eastAsia="zxx" w:bidi="zxx"/>
-              </w:rPr>
-              <w:t>URI</w:t>
+            <w:shd w:fill="B2B2B2" w:val="clear"/>
+            <w:tcMar>
+              <w:left w:w="54" w:type="dxa"/>
+            </w:tcMar>
+          </w:tcPr>
+          <w:p>
+            <w:pPr>
+              <w:pStyle w:val="TableContents"/>
+              <w:rPr>
+                <w:rFonts w:ascii="Liberation Mono" w:hAnsi="Liberation Mono" w:eastAsia="Nimbus Mono L" w:cs="Liberation Mono"/>
+                <w:sz w:val="20"/>
+                <w:szCs w:val="20"/>
+                <w:lang w:val="zxx" w:eastAsia="zxx" w:bidi="zxx"/>
+              </w:rPr>
+            </w:pPr>
+            <w:r>
+              <w:rPr>
+                <w:rFonts w:eastAsia="Nimbus Mono L" w:cs="Liberation Mono" w:ascii="Liberation Mono" w:hAnsi="Liberation Mono"/>
+                <w:sz w:val="20"/>
+                <w:szCs w:val="20"/>
+                <w:lang w:val="zxx" w:eastAsia="zxx" w:bidi="zxx"/>
+              </w:rPr>
             </w:r>
           </w:p>
         </w:tc>
@@ -146,64 +389,62 @@
               <w:bottom w:val="single" w:sz="2" w:space="0" w:color="000000"/>
               <w:insideH w:val="single" w:sz="2" w:space="0" w:color="000000"/>
             </w:tcBorders>
-            <w:shd w:fill="auto" w:val="clear"/>
-            <w:tcMar>
-              <w:left w:w="54" w:type="dxa"/>
-            </w:tcMar>
-          </w:tcPr>
-          <w:p>
-            <w:pPr>
-              <w:pStyle w:val="TableContents"/>
-              <w:rPr>
-                <w:rFonts w:ascii="Liberation Mono" w:hAnsi="Liberation Mono" w:eastAsia="Nimbus Mono L" w:cs="Liberation Mono"/>
-                <w:sz w:val="20"/>
-                <w:szCs w:val="20"/>
-                <w:lang w:val="zxx" w:eastAsia="zxx" w:bidi="zxx"/>
-              </w:rPr>
-            </w:pPr>
-            <w:r>
-              <w:rPr>
-                <w:rFonts w:eastAsia="Nimbus Mono L" w:cs="Liberation Mono" w:ascii="Liberation Mono" w:hAnsi="Liberation Mono"/>
-                <w:sz w:val="20"/>
-                <w:szCs w:val="20"/>
-                <w:lang w:val="zxx" w:eastAsia="zxx" w:bidi="zxx"/>
-              </w:rPr>
-              <w:t>HTTP VERB</w:t>
-            </w:r>
-          </w:p>
-        </w:tc>
-        <w:tc>
-          <w:tcPr>
-            <w:tcW w:w="1204" w:type="dxa"/>
+            <w:shd w:fill="B2B2B2" w:val="clear"/>
+            <w:tcMar>
+              <w:left w:w="54" w:type="dxa"/>
+            </w:tcMar>
+          </w:tcPr>
+          <w:p>
+            <w:pPr>
+              <w:pStyle w:val="TableContents"/>
+              <w:rPr>
+                <w:rFonts w:ascii="Liberation Mono" w:hAnsi="Liberation Mono" w:eastAsia="Nimbus Mono L" w:cs="Liberation Mono"/>
+                <w:sz w:val="20"/>
+                <w:szCs w:val="20"/>
+                <w:lang w:val="zxx" w:eastAsia="zxx" w:bidi="zxx"/>
+              </w:rPr>
+            </w:pPr>
+            <w:r>
+              <w:rPr>
+                <w:rFonts w:eastAsia="Nimbus Mono L" w:cs="Liberation Mono" w:ascii="Liberation Mono" w:hAnsi="Liberation Mono"/>
+                <w:sz w:val="20"/>
+                <w:szCs w:val="20"/>
+                <w:lang w:val="zxx" w:eastAsia="zxx" w:bidi="zxx"/>
+              </w:rPr>
+            </w:r>
+          </w:p>
+        </w:tc>
+        <w:tc>
+          <w:tcPr>
+            <w:tcW w:w="1205" w:type="dxa"/>
             <w:tcBorders>
               <w:top w:val="single" w:sz="2" w:space="0" w:color="000000"/>
               <w:left w:val="single" w:sz="2" w:space="0" w:color="000000"/>
               <w:bottom w:val="single" w:sz="2" w:space="0" w:color="000000"/>
               <w:insideH w:val="single" w:sz="2" w:space="0" w:color="000000"/>
             </w:tcBorders>
-            <w:shd w:fill="auto" w:val="clear"/>
-            <w:tcMar>
-              <w:left w:w="54" w:type="dxa"/>
-            </w:tcMar>
-          </w:tcPr>
-          <w:p>
-            <w:pPr>
-              <w:pStyle w:val="TableContents"/>
-              <w:rPr>
-                <w:rFonts w:ascii="Liberation Mono" w:hAnsi="Liberation Mono" w:eastAsia="Nimbus Mono L" w:cs="Liberation Mono"/>
-                <w:sz w:val="20"/>
-                <w:szCs w:val="20"/>
-                <w:lang w:val="zxx" w:eastAsia="zxx" w:bidi="zxx"/>
-              </w:rPr>
-            </w:pPr>
-            <w:r>
-              <w:rPr>
-                <w:rFonts w:eastAsia="Nimbus Mono L" w:cs="Liberation Mono" w:ascii="Liberation Mono" w:hAnsi="Liberation Mono"/>
-                <w:sz w:val="20"/>
-                <w:szCs w:val="20"/>
-                <w:lang w:val="zxx" w:eastAsia="zxx" w:bidi="zxx"/>
-              </w:rPr>
-              <w:t>PARAMS</w:t>
+            <w:shd w:fill="B2B2B2" w:val="clear"/>
+            <w:tcMar>
+              <w:left w:w="54" w:type="dxa"/>
+            </w:tcMar>
+          </w:tcPr>
+          <w:p>
+            <w:pPr>
+              <w:pStyle w:val="TableContents"/>
+              <w:rPr>
+                <w:rFonts w:ascii="Liberation Mono" w:hAnsi="Liberation Mono" w:eastAsia="Nimbus Mono L" w:cs="Liberation Mono"/>
+                <w:sz w:val="20"/>
+                <w:szCs w:val="20"/>
+                <w:lang w:val="zxx" w:eastAsia="zxx" w:bidi="zxx"/>
+              </w:rPr>
+            </w:pPr>
+            <w:r>
+              <w:rPr>
+                <w:rFonts w:eastAsia="Nimbus Mono L" w:cs="Liberation Mono" w:ascii="Liberation Mono" w:hAnsi="Liberation Mono"/>
+                <w:sz w:val="20"/>
+                <w:szCs w:val="20"/>
+                <w:lang w:val="zxx" w:eastAsia="zxx" w:bidi="zxx"/>
+              </w:rPr>
             </w:r>
           </w:p>
         </w:tc>
@@ -214,103 +455,32 @@
               <w:top w:val="single" w:sz="2" w:space="0" w:color="000000"/>
               <w:left w:val="single" w:sz="2" w:space="0" w:color="000000"/>
               <w:bottom w:val="single" w:sz="2" w:space="0" w:color="000000"/>
-              <w:insideH w:val="single" w:sz="2" w:space="0" w:color="000000"/>
-            </w:tcBorders>
-            <w:shd w:fill="auto" w:val="clear"/>
-            <w:tcMar>
-              <w:left w:w="54" w:type="dxa"/>
-            </w:tcMar>
-          </w:tcPr>
-          <w:p>
-            <w:pPr>
-              <w:pStyle w:val="TableContents"/>
-              <w:rPr>
-                <w:rFonts w:ascii="Liberation Mono" w:hAnsi="Liberation Mono" w:eastAsia="Nimbus Mono L" w:cs="Liberation Mono"/>
-                <w:sz w:val="20"/>
-                <w:szCs w:val="20"/>
-                <w:lang w:val="zxx" w:eastAsia="zxx" w:bidi="zxx"/>
-              </w:rPr>
-            </w:pPr>
-            <w:r>
-              <w:rPr>
-                <w:rFonts w:eastAsia="Nimbus Mono L" w:cs="Liberation Mono" w:ascii="Liberation Mono" w:hAnsi="Liberation Mono"/>
-                <w:sz w:val="20"/>
-                <w:szCs w:val="20"/>
-                <w:lang w:val="zxx" w:eastAsia="zxx" w:bidi="zxx"/>
-              </w:rPr>
-              <w:t>RESOURCE CONTENT</w:t>
-            </w:r>
-          </w:p>
-        </w:tc>
-        <w:tc>
-          <w:tcPr>
-            <w:tcW w:w="1205" w:type="dxa"/>
-            <w:tcBorders>
-              <w:top w:val="single" w:sz="2" w:space="0" w:color="000000"/>
-              <w:left w:val="single" w:sz="2" w:space="0" w:color="000000"/>
-              <w:bottom w:val="single" w:sz="2" w:space="0" w:color="000000"/>
-              <w:insideH w:val="single" w:sz="2" w:space="0" w:color="000000"/>
-            </w:tcBorders>
-            <w:shd w:fill="auto" w:val="clear"/>
-            <w:tcMar>
-              <w:left w:w="54" w:type="dxa"/>
-            </w:tcMar>
-          </w:tcPr>
-          <w:p>
-            <w:pPr>
-              <w:pStyle w:val="TableContents"/>
-              <w:rPr>
-                <w:rFonts w:ascii="Liberation Mono" w:hAnsi="Liberation Mono" w:eastAsia="Nimbus Mono L" w:cs="Liberation Mono"/>
-                <w:sz w:val="20"/>
-                <w:szCs w:val="20"/>
-                <w:lang w:val="zxx" w:eastAsia="zxx" w:bidi="zxx"/>
-              </w:rPr>
-            </w:pPr>
-            <w:r>
-              <w:rPr>
-                <w:rFonts w:eastAsia="Nimbus Mono L" w:cs="Liberation Mono" w:ascii="Liberation Mono" w:hAnsi="Liberation Mono"/>
-                <w:sz w:val="20"/>
-                <w:szCs w:val="20"/>
-                <w:lang w:val="zxx" w:eastAsia="zxx" w:bidi="zxx"/>
-              </w:rPr>
-              <w:t>PRE-CONDITIONS</w:t>
-            </w:r>
-          </w:p>
-        </w:tc>
-        <w:tc>
-          <w:tcPr>
-            <w:tcW w:w="1205" w:type="dxa"/>
-            <w:tcBorders>
-              <w:top w:val="single" w:sz="2" w:space="0" w:color="000000"/>
-              <w:left w:val="single" w:sz="2" w:space="0" w:color="000000"/>
-              <w:bottom w:val="single" w:sz="2" w:space="0" w:color="000000"/>
               <w:right w:val="single" w:sz="2" w:space="0" w:color="000000"/>
               <w:insideH w:val="single" w:sz="2" w:space="0" w:color="000000"/>
               <w:insideV w:val="single" w:sz="2" w:space="0" w:color="000000"/>
             </w:tcBorders>
-            <w:shd w:fill="auto" w:val="clear"/>
-            <w:tcMar>
-              <w:left w:w="54" w:type="dxa"/>
-            </w:tcMar>
-          </w:tcPr>
-          <w:p>
-            <w:pPr>
-              <w:pStyle w:val="TableContents"/>
-              <w:rPr>
-                <w:rFonts w:ascii="Liberation Mono" w:hAnsi="Liberation Mono" w:eastAsia="Nimbus Mono L" w:cs="Liberation Mono"/>
-                <w:sz w:val="20"/>
-                <w:szCs w:val="20"/>
-                <w:lang w:val="zxx" w:eastAsia="zxx" w:bidi="zxx"/>
-              </w:rPr>
-            </w:pPr>
-            <w:r>
-              <w:rPr>
-                <w:rFonts w:eastAsia="Nimbus Mono L" w:cs="Liberation Mono" w:ascii="Liberation Mono" w:hAnsi="Liberation Mono"/>
-                <w:sz w:val="20"/>
-                <w:szCs w:val="20"/>
-                <w:lang w:val="zxx" w:eastAsia="zxx" w:bidi="zxx"/>
-              </w:rPr>
-              <w:t>POST-CONDITIONS</w:t>
+            <w:shd w:fill="B2B2B2" w:val="clear"/>
+            <w:tcMar>
+              <w:left w:w="54" w:type="dxa"/>
+            </w:tcMar>
+          </w:tcPr>
+          <w:p>
+            <w:pPr>
+              <w:pStyle w:val="TableContents"/>
+              <w:rPr>
+                <w:rFonts w:ascii="Liberation Mono" w:hAnsi="Liberation Mono" w:eastAsia="Nimbus Mono L" w:cs="Liberation Mono"/>
+                <w:sz w:val="20"/>
+                <w:szCs w:val="20"/>
+                <w:lang w:val="zxx" w:eastAsia="zxx" w:bidi="zxx"/>
+              </w:rPr>
+            </w:pPr>
+            <w:r>
+              <w:rPr>
+                <w:rFonts w:eastAsia="Nimbus Mono L" w:cs="Liberation Mono" w:ascii="Liberation Mono" w:hAnsi="Liberation Mono"/>
+                <w:sz w:val="20"/>
+                <w:szCs w:val="20"/>
+                <w:lang w:val="zxx" w:eastAsia="zxx" w:bidi="zxx"/>
+              </w:rPr>
             </w:r>
           </w:p>
         </w:tc>
@@ -325,63 +495,63 @@
               <w:bottom w:val="single" w:sz="2" w:space="0" w:color="000000"/>
               <w:insideH w:val="single" w:sz="2" w:space="0" w:color="000000"/>
             </w:tcBorders>
-            <w:shd w:fill="B2B2B2" w:val="clear"/>
-            <w:tcMar>
-              <w:left w:w="54" w:type="dxa"/>
-            </w:tcMar>
-          </w:tcPr>
-          <w:p>
-            <w:pPr>
-              <w:pStyle w:val="TableContents"/>
-              <w:rPr>
-                <w:rFonts w:ascii="Liberation Mono" w:hAnsi="Liberation Mono" w:eastAsia="Nimbus Mono L" w:cs="Liberation Mono"/>
-                <w:sz w:val="20"/>
-                <w:szCs w:val="20"/>
-                <w:lang w:val="zxx" w:eastAsia="zxx" w:bidi="zxx"/>
-              </w:rPr>
-            </w:pPr>
-            <w:r>
-              <w:rPr>
-                <w:rFonts w:eastAsia="Nimbus Mono L" w:cs="Liberation Mono" w:ascii="Liberation Mono" w:hAnsi="Liberation Mono"/>
-                <w:sz w:val="20"/>
-                <w:szCs w:val="20"/>
-                <w:lang w:val="zxx" w:eastAsia="zxx" w:bidi="zxx"/>
-              </w:rPr>
-              <w:t>DEFAULT</w:t>
-            </w:r>
-          </w:p>
-        </w:tc>
-        <w:tc>
-          <w:tcPr>
-            <w:tcW w:w="1205" w:type="dxa"/>
-            <w:tcBorders>
-              <w:left w:val="single" w:sz="2" w:space="0" w:color="000000"/>
-              <w:bottom w:val="single" w:sz="2" w:space="0" w:color="000000"/>
-              <w:insideH w:val="single" w:sz="2" w:space="0" w:color="000000"/>
-            </w:tcBorders>
-            <w:shd w:fill="B2B2B2" w:val="clear"/>
-            <w:tcMar>
-              <w:left w:w="54" w:type="dxa"/>
-            </w:tcMar>
-          </w:tcPr>
-          <w:p>
-            <w:pPr>
-              <w:pStyle w:val="TableContents"/>
-              <w:rPr>
-                <w:rFonts w:ascii="Liberation Mono" w:hAnsi="Liberation Mono" w:eastAsia="Nimbus Mono L" w:cs="Liberation Mono"/>
-                <w:sz w:val="20"/>
-                <w:szCs w:val="20"/>
-                <w:lang w:val="zxx" w:eastAsia="zxx" w:bidi="zxx"/>
-              </w:rPr>
-            </w:pPr>
-            <w:r>
-              <w:rPr>
-                <w:rFonts w:eastAsia="Nimbus Mono L" w:cs="Liberation Mono" w:ascii="Liberation Mono" w:hAnsi="Liberation Mono"/>
-                <w:sz w:val="20"/>
-                <w:szCs w:val="20"/>
-                <w:lang w:val="zxx" w:eastAsia="zxx" w:bidi="zxx"/>
-              </w:rPr>
-              <w:t>API entry point</w:t>
+            <w:shd w:fill="66CCFF" w:val="clear"/>
+            <w:tcMar>
+              <w:left w:w="54" w:type="dxa"/>
+            </w:tcMar>
+          </w:tcPr>
+          <w:p>
+            <w:pPr>
+              <w:pStyle w:val="TableContents"/>
+              <w:rPr>
+                <w:rFonts w:ascii="Liberation Mono" w:hAnsi="Liberation Mono" w:eastAsia="Nimbus Mono L" w:cs="Liberation Mono"/>
+                <w:sz w:val="20"/>
+                <w:szCs w:val="20"/>
+                <w:lang w:val="zxx" w:eastAsia="zxx" w:bidi="zxx"/>
+              </w:rPr>
+            </w:pPr>
+            <w:r>
+              <w:rPr>
+                <w:rFonts w:eastAsia="Nimbus Mono L" w:cs="Liberation Mono" w:ascii="Liberation Mono" w:hAnsi="Liberation Mono"/>
+                <w:sz w:val="20"/>
+                <w:szCs w:val="20"/>
+                <w:lang w:val="zxx" w:eastAsia="zxx" w:bidi="zxx"/>
+              </w:rPr>
+              <w:t>Customer Resources</w:t>
+            </w:r>
+          </w:p>
+        </w:tc>
+        <w:tc>
+          <w:tcPr>
+            <w:tcW w:w="1205" w:type="dxa"/>
+            <w:tcBorders>
+              <w:left w:val="single" w:sz="2" w:space="0" w:color="000000"/>
+              <w:bottom w:val="single" w:sz="2" w:space="0" w:color="000000"/>
+              <w:insideH w:val="single" w:sz="2" w:space="0" w:color="000000"/>
+            </w:tcBorders>
+            <w:shd w:fill="66CCFF" w:val="clear"/>
+            <w:tcMar>
+              <w:left w:w="54" w:type="dxa"/>
+            </w:tcMar>
+          </w:tcPr>
+          <w:p>
+            <w:pPr>
+              <w:pStyle w:val="TableContents"/>
+              <w:rPr>
+                <w:rFonts w:ascii="Liberation Mono" w:hAnsi="Liberation Mono" w:eastAsia="Nimbus Mono L" w:cs="Liberation Mono"/>
+                <w:sz w:val="20"/>
+                <w:szCs w:val="20"/>
+                <w:lang w:val="zxx" w:eastAsia="zxx" w:bidi="zxx"/>
+              </w:rPr>
+            </w:pPr>
+            <w:r>
+              <w:rPr>
+                <w:rFonts w:eastAsia="Nimbus Mono L" w:cs="Liberation Mono" w:ascii="Liberation Mono" w:hAnsi="Liberation Mono"/>
+                <w:sz w:val="20"/>
+                <w:szCs w:val="20"/>
+                <w:lang w:val="zxx" w:eastAsia="zxx" w:bidi="zxx"/>
+              </w:rPr>
+              <w:t>Resources related to customer records</w:t>
             </w:r>
           </w:p>
         </w:tc>
@@ -394,7 +564,7 @@
               <w:bottom w:val="single" w:sz="2" w:space="0" w:color="000000"/>
               <w:insideH w:val="single" w:sz="2" w:space="0" w:color="000000"/>
             </w:tcBorders>
-            <w:shd w:fill="B2B2B2" w:val="clear"/>
+            <w:shd w:fill="66CCFF" w:val="clear"/>
             <w:tcMar>
               <w:left w:w="54" w:type="dxa"/>
             </w:tcMar>
@@ -425,7 +595,25 @@
                 <w:szCs w:val="20"/>
                 <w:lang w:val="zxx" w:eastAsia="zxx" w:bidi="zxx"/>
               </w:rPr>
-              <w:t>banking</w:t>
+              <w:t xml:space="preserve">banking </w:t>
+            </w:r>
+            <w:r>
+              <w:rPr>
+                <w:rFonts w:eastAsia="Nimbus Mono L" w:cs="Liberation Mono" w:ascii="Liberation Mono" w:hAnsi="Liberation Mono"/>
+                <w:sz w:val="20"/>
+                <w:szCs w:val="20"/>
+                <w:lang w:val="zxx" w:eastAsia="zxx" w:bidi="zxx"/>
+              </w:rPr>
+              <w:t>/</w:t>
+            </w:r>
+            <w:r>
+              <w:rPr>
+                <w:rFonts w:eastAsia="Nimbus Mono L" w:cs="Liberation Mono" w:ascii="Liberation Mono" w:hAnsi="Liberation Mono"/>
+                <w:sz w:val="20"/>
+                <w:szCs w:val="20"/>
+                <w:lang w:val="zxx" w:eastAsia="zxx" w:bidi="zxx"/>
+              </w:rPr>
+              <w:t>customers</w:t>
             </w:r>
           </w:p>
         </w:tc>
@@ -437,73 +625,73 @@
               <w:bottom w:val="single" w:sz="2" w:space="0" w:color="000000"/>
               <w:insideH w:val="single" w:sz="2" w:space="0" w:color="000000"/>
             </w:tcBorders>
-            <w:shd w:fill="B2B2B2" w:val="clear"/>
-            <w:tcMar>
-              <w:left w:w="54" w:type="dxa"/>
-            </w:tcMar>
-          </w:tcPr>
-          <w:p>
-            <w:pPr>
-              <w:pStyle w:val="TableContents"/>
-              <w:rPr>
-                <w:rFonts w:ascii="Liberation Mono" w:hAnsi="Liberation Mono" w:eastAsia="Nimbus Mono L" w:cs="Liberation Mono"/>
-                <w:sz w:val="20"/>
-                <w:szCs w:val="20"/>
-                <w:lang w:val="zxx" w:eastAsia="zxx" w:bidi="zxx"/>
-              </w:rPr>
-            </w:pPr>
-            <w:r>
-              <w:rPr>
-                <w:rFonts w:eastAsia="Nimbus Mono L" w:cs="Liberation Mono" w:ascii="Liberation Mono" w:hAnsi="Liberation Mono"/>
-                <w:sz w:val="20"/>
-                <w:szCs w:val="20"/>
-                <w:lang w:val="zxx" w:eastAsia="zxx" w:bidi="zxx"/>
-              </w:rPr>
-            </w:r>
-          </w:p>
-        </w:tc>
-        <w:tc>
-          <w:tcPr>
-            <w:tcW w:w="1205" w:type="dxa"/>
-            <w:tcBorders>
-              <w:left w:val="single" w:sz="2" w:space="0" w:color="000000"/>
-              <w:bottom w:val="single" w:sz="2" w:space="0" w:color="000000"/>
-              <w:insideH w:val="single" w:sz="2" w:space="0" w:color="000000"/>
-            </w:tcBorders>
-            <w:shd w:fill="B2B2B2" w:val="clear"/>
-            <w:tcMar>
-              <w:left w:w="54" w:type="dxa"/>
-            </w:tcMar>
-          </w:tcPr>
-          <w:p>
-            <w:pPr>
-              <w:pStyle w:val="TableContents"/>
-              <w:rPr>
-                <w:rFonts w:ascii="Liberation Mono" w:hAnsi="Liberation Mono" w:eastAsia="Nimbus Mono L" w:cs="Liberation Mono"/>
-                <w:sz w:val="20"/>
-                <w:szCs w:val="20"/>
-                <w:lang w:val="zxx" w:eastAsia="zxx" w:bidi="zxx"/>
-              </w:rPr>
-            </w:pPr>
-            <w:r>
-              <w:rPr>
-                <w:rFonts w:eastAsia="Nimbus Mono L" w:cs="Liberation Mono" w:ascii="Liberation Mono" w:hAnsi="Liberation Mono"/>
-                <w:sz w:val="20"/>
-                <w:szCs w:val="20"/>
-                <w:lang w:val="zxx" w:eastAsia="zxx" w:bidi="zxx"/>
-              </w:rPr>
-            </w:r>
-          </w:p>
-        </w:tc>
-        <w:tc>
-          <w:tcPr>
-            <w:tcW w:w="1205" w:type="dxa"/>
-            <w:tcBorders>
-              <w:left w:val="single" w:sz="2" w:space="0" w:color="000000"/>
-              <w:bottom w:val="single" w:sz="2" w:space="0" w:color="000000"/>
-              <w:insideH w:val="single" w:sz="2" w:space="0" w:color="000000"/>
-            </w:tcBorders>
-            <w:shd w:fill="B2B2B2" w:val="clear"/>
+            <w:shd w:fill="66CCFF" w:val="clear"/>
+            <w:tcMar>
+              <w:left w:w="54" w:type="dxa"/>
+            </w:tcMar>
+          </w:tcPr>
+          <w:p>
+            <w:pPr>
+              <w:pStyle w:val="TableContents"/>
+              <w:rPr>
+                <w:rFonts w:ascii="Liberation Mono" w:hAnsi="Liberation Mono" w:eastAsia="Nimbus Mono L" w:cs="Liberation Mono"/>
+                <w:sz w:val="20"/>
+                <w:szCs w:val="20"/>
+                <w:lang w:val="zxx" w:eastAsia="zxx" w:bidi="zxx"/>
+              </w:rPr>
+            </w:pPr>
+            <w:r>
+              <w:rPr>
+                <w:rFonts w:eastAsia="Nimbus Mono L" w:cs="Liberation Mono" w:ascii="Liberation Mono" w:hAnsi="Liberation Mono"/>
+                <w:sz w:val="20"/>
+                <w:szCs w:val="20"/>
+                <w:lang w:val="zxx" w:eastAsia="zxx" w:bidi="zxx"/>
+              </w:rPr>
+            </w:r>
+          </w:p>
+        </w:tc>
+        <w:tc>
+          <w:tcPr>
+            <w:tcW w:w="1205" w:type="dxa"/>
+            <w:tcBorders>
+              <w:left w:val="single" w:sz="2" w:space="0" w:color="000000"/>
+              <w:bottom w:val="single" w:sz="2" w:space="0" w:color="000000"/>
+              <w:insideH w:val="single" w:sz="2" w:space="0" w:color="000000"/>
+            </w:tcBorders>
+            <w:shd w:fill="66CCFF" w:val="clear"/>
+            <w:tcMar>
+              <w:left w:w="54" w:type="dxa"/>
+            </w:tcMar>
+          </w:tcPr>
+          <w:p>
+            <w:pPr>
+              <w:pStyle w:val="TableContents"/>
+              <w:rPr>
+                <w:rFonts w:ascii="Liberation Mono" w:hAnsi="Liberation Mono" w:eastAsia="Nimbus Mono L" w:cs="Liberation Mono"/>
+                <w:sz w:val="20"/>
+                <w:szCs w:val="20"/>
+                <w:lang w:val="zxx" w:eastAsia="zxx" w:bidi="zxx"/>
+              </w:rPr>
+            </w:pPr>
+            <w:r>
+              <w:rPr>
+                <w:rFonts w:eastAsia="Nimbus Mono L" w:cs="Liberation Mono" w:ascii="Liberation Mono" w:hAnsi="Liberation Mono"/>
+                <w:sz w:val="20"/>
+                <w:szCs w:val="20"/>
+                <w:lang w:val="zxx" w:eastAsia="zxx" w:bidi="zxx"/>
+              </w:rPr>
+            </w:r>
+          </w:p>
+        </w:tc>
+        <w:tc>
+          <w:tcPr>
+            <w:tcW w:w="1205" w:type="dxa"/>
+            <w:tcBorders>
+              <w:left w:val="single" w:sz="2" w:space="0" w:color="000000"/>
+              <w:bottom w:val="single" w:sz="2" w:space="0" w:color="000000"/>
+              <w:insideH w:val="single" w:sz="2" w:space="0" w:color="000000"/>
+            </w:tcBorders>
+            <w:shd w:fill="66CCFF" w:val="clear"/>
             <w:tcMar>
               <w:left w:w="54" w:type="dxa"/>
             </w:tcMar>
@@ -538,7 +726,7 @@
               <w:insideH w:val="single" w:sz="2" w:space="0" w:color="000000"/>
               <w:insideV w:val="single" w:sz="2" w:space="0" w:color="000000"/>
             </w:tcBorders>
-            <w:shd w:fill="B2B2B2" w:val="clear"/>
+            <w:shd w:fill="66CCFF" w:val="clear"/>
             <w:tcMar>
               <w:left w:w="54" w:type="dxa"/>
             </w:tcMar>
@@ -574,76 +762,76 @@
               <w:bottom w:val="single" w:sz="2" w:space="0" w:color="000000"/>
               <w:insideH w:val="single" w:sz="2" w:space="0" w:color="000000"/>
             </w:tcBorders>
-            <w:shd w:fill="66CCFF" w:val="clear"/>
-            <w:tcMar>
-              <w:left w:w="54" w:type="dxa"/>
-            </w:tcMar>
-          </w:tcPr>
-          <w:p>
-            <w:pPr>
-              <w:pStyle w:val="TableContents"/>
-              <w:rPr>
-                <w:rFonts w:ascii="Liberation Mono" w:hAnsi="Liberation Mono" w:eastAsia="Nimbus Mono L" w:cs="Liberation Mono"/>
-                <w:sz w:val="20"/>
-                <w:szCs w:val="20"/>
-                <w:lang w:val="zxx" w:eastAsia="zxx" w:bidi="zxx"/>
-              </w:rPr>
-            </w:pPr>
-            <w:r>
-              <w:rPr>
-                <w:rFonts w:eastAsia="Nimbus Mono L" w:cs="Liberation Mono" w:ascii="Liberation Mono" w:hAnsi="Liberation Mono"/>
-                <w:sz w:val="20"/>
-                <w:szCs w:val="20"/>
-                <w:lang w:val="zxx" w:eastAsia="zxx" w:bidi="zxx"/>
-              </w:rPr>
-              <w:t>Customer Resources</w:t>
-            </w:r>
-          </w:p>
-        </w:tc>
-        <w:tc>
-          <w:tcPr>
-            <w:tcW w:w="1205" w:type="dxa"/>
-            <w:tcBorders>
-              <w:left w:val="single" w:sz="2" w:space="0" w:color="000000"/>
-              <w:bottom w:val="single" w:sz="2" w:space="0" w:color="000000"/>
-              <w:insideH w:val="single" w:sz="2" w:space="0" w:color="000000"/>
-            </w:tcBorders>
-            <w:shd w:fill="66CCFF" w:val="clear"/>
-            <w:tcMar>
-              <w:left w:w="54" w:type="dxa"/>
-            </w:tcMar>
-          </w:tcPr>
-          <w:p>
-            <w:pPr>
-              <w:pStyle w:val="TableContents"/>
-              <w:rPr>
-                <w:rFonts w:ascii="Liberation Mono" w:hAnsi="Liberation Mono" w:eastAsia="Nimbus Mono L" w:cs="Liberation Mono"/>
-                <w:sz w:val="20"/>
-                <w:szCs w:val="20"/>
-                <w:lang w:val="zxx" w:eastAsia="zxx" w:bidi="zxx"/>
-              </w:rPr>
-            </w:pPr>
-            <w:r>
-              <w:rPr>
-                <w:rFonts w:eastAsia="Nimbus Mono L" w:cs="Liberation Mono" w:ascii="Liberation Mono" w:hAnsi="Liberation Mono"/>
-                <w:sz w:val="20"/>
-                <w:szCs w:val="20"/>
-                <w:lang w:val="zxx" w:eastAsia="zxx" w:bidi="zxx"/>
-              </w:rPr>
-              <w:t>Resources related to customer records</w:t>
-            </w:r>
-          </w:p>
-        </w:tc>
-        <w:tc>
-          <w:tcPr>
-            <w:tcW w:w="2410" w:type="dxa"/>
-            <w:gridSpan w:val="2"/>
-            <w:tcBorders>
-              <w:left w:val="single" w:sz="2" w:space="0" w:color="000000"/>
-              <w:bottom w:val="single" w:sz="2" w:space="0" w:color="000000"/>
-              <w:insideH w:val="single" w:sz="2" w:space="0" w:color="000000"/>
-            </w:tcBorders>
-            <w:shd w:fill="66CCFF" w:val="clear"/>
+            <w:shd w:fill="auto" w:val="clear"/>
+            <w:tcMar>
+              <w:left w:w="54" w:type="dxa"/>
+            </w:tcMar>
+          </w:tcPr>
+          <w:p>
+            <w:pPr>
+              <w:pStyle w:val="TableContents"/>
+              <w:rPr>
+                <w:rFonts w:ascii="Liberation Mono" w:hAnsi="Liberation Mono" w:eastAsia="Nimbus Mono L" w:cs="Liberation Mono"/>
+                <w:sz w:val="20"/>
+                <w:szCs w:val="20"/>
+                <w:lang w:val="zxx" w:eastAsia="zxx" w:bidi="zxx"/>
+              </w:rPr>
+            </w:pPr>
+            <w:r>
+              <w:rPr>
+                <w:rFonts w:eastAsia="Nimbus Mono L" w:cs="Liberation Mono" w:ascii="Liberation Mono" w:hAnsi="Liberation Mono"/>
+                <w:sz w:val="20"/>
+                <w:szCs w:val="20"/>
+                <w:lang w:val="zxx" w:eastAsia="zxx" w:bidi="zxx"/>
+              </w:rPr>
+              <w:t>getAllCustomers</w:t>
+            </w:r>
+          </w:p>
+        </w:tc>
+        <w:tc>
+          <w:tcPr>
+            <w:tcW w:w="1205" w:type="dxa"/>
+            <w:tcBorders>
+              <w:left w:val="single" w:sz="2" w:space="0" w:color="000000"/>
+              <w:bottom w:val="single" w:sz="2" w:space="0" w:color="000000"/>
+              <w:insideH w:val="single" w:sz="2" w:space="0" w:color="000000"/>
+            </w:tcBorders>
+            <w:shd w:fill="auto" w:val="clear"/>
+            <w:tcMar>
+              <w:left w:w="54" w:type="dxa"/>
+            </w:tcMar>
+          </w:tcPr>
+          <w:p>
+            <w:pPr>
+              <w:pStyle w:val="TableContents"/>
+              <w:rPr>
+                <w:rFonts w:ascii="Liberation Mono" w:hAnsi="Liberation Mono" w:eastAsia="Nimbus Mono L" w:cs="Liberation Mono"/>
+                <w:sz w:val="20"/>
+                <w:szCs w:val="20"/>
+                <w:lang w:val="zxx" w:eastAsia="zxx" w:bidi="zxx"/>
+              </w:rPr>
+            </w:pPr>
+            <w:r>
+              <w:rPr>
+                <w:rFonts w:eastAsia="Nimbus Mono L" w:cs="Liberation Mono" w:ascii="Liberation Mono" w:hAnsi="Liberation Mono"/>
+                <w:sz w:val="20"/>
+                <w:szCs w:val="20"/>
+                <w:lang w:val="zxx" w:eastAsia="zxx" w:bidi="zxx"/>
+              </w:rPr>
+              <w:t xml:space="preserve">Retreives all customers </w:t>
+            </w:r>
+          </w:p>
+        </w:tc>
+        <w:tc>
+          <w:tcPr>
+            <w:tcW w:w="1205" w:type="dxa"/>
+            <w:tcBorders>
+              <w:top w:val="single" w:sz="2" w:space="0" w:color="000000"/>
+              <w:left w:val="single" w:sz="2" w:space="0" w:color="000000"/>
+              <w:bottom w:val="single" w:sz="2" w:space="0" w:color="000000"/>
+              <w:insideH w:val="single" w:sz="2" w:space="0" w:color="000000"/>
+            </w:tcBorders>
+            <w:shd w:fill="auto" w:val="clear"/>
             <w:tcMar>
               <w:left w:w="54" w:type="dxa"/>
             </w:tcMar>
@@ -667,278 +855,13 @@
               </w:rPr>
               <w:t>/</w:t>
             </w:r>
-            <w:r>
-              <w:rPr>
-                <w:rFonts w:eastAsia="Nimbus Mono L" w:cs="Liberation Mono" w:ascii="Liberation Mono" w:hAnsi="Liberation Mono"/>
-                <w:sz w:val="20"/>
-                <w:szCs w:val="20"/>
-                <w:lang w:val="zxx" w:eastAsia="zxx" w:bidi="zxx"/>
-              </w:rPr>
-              <w:t xml:space="preserve">banking </w:t>
-            </w:r>
-            <w:r>
-              <w:rPr>
-                <w:rFonts w:eastAsia="Nimbus Mono L" w:cs="Liberation Mono" w:ascii="Liberation Mono" w:hAnsi="Liberation Mono"/>
-                <w:sz w:val="20"/>
-                <w:szCs w:val="20"/>
-                <w:lang w:val="zxx" w:eastAsia="zxx" w:bidi="zxx"/>
-              </w:rPr>
-              <w:t>/</w:t>
-            </w:r>
-            <w:r>
-              <w:rPr>
-                <w:rFonts w:eastAsia="Nimbus Mono L" w:cs="Liberation Mono" w:ascii="Liberation Mono" w:hAnsi="Liberation Mono"/>
-                <w:sz w:val="20"/>
-                <w:szCs w:val="20"/>
-                <w:lang w:val="zxx" w:eastAsia="zxx" w:bidi="zxx"/>
-              </w:rPr>
-              <w:t>customers</w:t>
-            </w:r>
-          </w:p>
-        </w:tc>
-        <w:tc>
-          <w:tcPr>
-            <w:tcW w:w="1204" w:type="dxa"/>
-            <w:tcBorders>
-              <w:left w:val="single" w:sz="2" w:space="0" w:color="000000"/>
-              <w:bottom w:val="single" w:sz="2" w:space="0" w:color="000000"/>
-              <w:insideH w:val="single" w:sz="2" w:space="0" w:color="000000"/>
-            </w:tcBorders>
-            <w:shd w:fill="66CCFF" w:val="clear"/>
-            <w:tcMar>
-              <w:left w:w="54" w:type="dxa"/>
-            </w:tcMar>
-          </w:tcPr>
-          <w:p>
-            <w:pPr>
-              <w:pStyle w:val="TableContents"/>
-              <w:rPr>
-                <w:rFonts w:ascii="Liberation Mono" w:hAnsi="Liberation Mono" w:eastAsia="Nimbus Mono L" w:cs="Liberation Mono"/>
-                <w:sz w:val="20"/>
-                <w:szCs w:val="20"/>
-                <w:lang w:val="zxx" w:eastAsia="zxx" w:bidi="zxx"/>
-              </w:rPr>
-            </w:pPr>
-            <w:r>
-              <w:rPr>
-                <w:rFonts w:eastAsia="Nimbus Mono L" w:cs="Liberation Mono" w:ascii="Liberation Mono" w:hAnsi="Liberation Mono"/>
-                <w:sz w:val="20"/>
-                <w:szCs w:val="20"/>
-                <w:lang w:val="zxx" w:eastAsia="zxx" w:bidi="zxx"/>
-              </w:rPr>
-            </w:r>
-          </w:p>
-        </w:tc>
-        <w:tc>
-          <w:tcPr>
-            <w:tcW w:w="1205" w:type="dxa"/>
-            <w:tcBorders>
-              <w:left w:val="single" w:sz="2" w:space="0" w:color="000000"/>
-              <w:bottom w:val="single" w:sz="2" w:space="0" w:color="000000"/>
-              <w:insideH w:val="single" w:sz="2" w:space="0" w:color="000000"/>
-            </w:tcBorders>
-            <w:shd w:fill="66CCFF" w:val="clear"/>
-            <w:tcMar>
-              <w:left w:w="54" w:type="dxa"/>
-            </w:tcMar>
-          </w:tcPr>
-          <w:p>
-            <w:pPr>
-              <w:pStyle w:val="TableContents"/>
-              <w:rPr>
-                <w:rFonts w:ascii="Liberation Mono" w:hAnsi="Liberation Mono" w:eastAsia="Nimbus Mono L" w:cs="Liberation Mono"/>
-                <w:sz w:val="20"/>
-                <w:szCs w:val="20"/>
-                <w:lang w:val="zxx" w:eastAsia="zxx" w:bidi="zxx"/>
-              </w:rPr>
-            </w:pPr>
-            <w:r>
-              <w:rPr>
-                <w:rFonts w:eastAsia="Nimbus Mono L" w:cs="Liberation Mono" w:ascii="Liberation Mono" w:hAnsi="Liberation Mono"/>
-                <w:sz w:val="20"/>
-                <w:szCs w:val="20"/>
-                <w:lang w:val="zxx" w:eastAsia="zxx" w:bidi="zxx"/>
-              </w:rPr>
-            </w:r>
-          </w:p>
-        </w:tc>
-        <w:tc>
-          <w:tcPr>
-            <w:tcW w:w="1205" w:type="dxa"/>
-            <w:tcBorders>
-              <w:left w:val="single" w:sz="2" w:space="0" w:color="000000"/>
-              <w:bottom w:val="single" w:sz="2" w:space="0" w:color="000000"/>
-              <w:insideH w:val="single" w:sz="2" w:space="0" w:color="000000"/>
-            </w:tcBorders>
-            <w:shd w:fill="66CCFF" w:val="clear"/>
-            <w:tcMar>
-              <w:left w:w="54" w:type="dxa"/>
-            </w:tcMar>
-          </w:tcPr>
-          <w:p>
-            <w:pPr>
-              <w:pStyle w:val="TableContents"/>
-              <w:rPr>
-                <w:rFonts w:ascii="Liberation Mono" w:hAnsi="Liberation Mono" w:eastAsia="Nimbus Mono L" w:cs="Liberation Mono"/>
-                <w:sz w:val="20"/>
-                <w:szCs w:val="20"/>
-                <w:lang w:val="zxx" w:eastAsia="zxx" w:bidi="zxx"/>
-              </w:rPr>
-            </w:pPr>
-            <w:r>
-              <w:rPr>
-                <w:rFonts w:eastAsia="Nimbus Mono L" w:cs="Liberation Mono" w:ascii="Liberation Mono" w:hAnsi="Liberation Mono"/>
-                <w:sz w:val="20"/>
-                <w:szCs w:val="20"/>
-                <w:lang w:val="zxx" w:eastAsia="zxx" w:bidi="zxx"/>
-              </w:rPr>
-            </w:r>
-          </w:p>
-        </w:tc>
-        <w:tc>
-          <w:tcPr>
-            <w:tcW w:w="1205" w:type="dxa"/>
-            <w:tcBorders>
-              <w:left w:val="single" w:sz="2" w:space="0" w:color="000000"/>
-              <w:bottom w:val="single" w:sz="2" w:space="0" w:color="000000"/>
-              <w:right w:val="single" w:sz="2" w:space="0" w:color="000000"/>
-              <w:insideH w:val="single" w:sz="2" w:space="0" w:color="000000"/>
-              <w:insideV w:val="single" w:sz="2" w:space="0" w:color="000000"/>
-            </w:tcBorders>
-            <w:shd w:fill="66CCFF" w:val="clear"/>
-            <w:tcMar>
-              <w:left w:w="54" w:type="dxa"/>
-            </w:tcMar>
-          </w:tcPr>
-          <w:p>
-            <w:pPr>
-              <w:pStyle w:val="TableContents"/>
-              <w:rPr>
-                <w:rFonts w:ascii="Liberation Mono" w:hAnsi="Liberation Mono" w:eastAsia="Nimbus Mono L" w:cs="Liberation Mono"/>
-                <w:sz w:val="20"/>
-                <w:szCs w:val="20"/>
-                <w:lang w:val="zxx" w:eastAsia="zxx" w:bidi="zxx"/>
-              </w:rPr>
-            </w:pPr>
-            <w:r>
-              <w:rPr>
-                <w:rFonts w:eastAsia="Nimbus Mono L" w:cs="Liberation Mono" w:ascii="Liberation Mono" w:hAnsi="Liberation Mono"/>
-                <w:sz w:val="20"/>
-                <w:szCs w:val="20"/>
-                <w:lang w:val="zxx" w:eastAsia="zxx" w:bidi="zxx"/>
-              </w:rPr>
-            </w:r>
-          </w:p>
-        </w:tc>
-      </w:tr>
-      <w:tr>
-        <w:trPr/>
-        <w:tc>
-          <w:tcPr>
-            <w:tcW w:w="1204" w:type="dxa"/>
-            <w:tcBorders>
-              <w:left w:val="single" w:sz="2" w:space="0" w:color="000000"/>
-              <w:bottom w:val="single" w:sz="2" w:space="0" w:color="000000"/>
-              <w:insideH w:val="single" w:sz="2" w:space="0" w:color="000000"/>
-            </w:tcBorders>
-            <w:shd w:fill="auto" w:val="clear"/>
-            <w:tcMar>
-              <w:left w:w="54" w:type="dxa"/>
-            </w:tcMar>
-          </w:tcPr>
-          <w:p>
-            <w:pPr>
-              <w:pStyle w:val="TableContents"/>
-              <w:rPr>
-                <w:rFonts w:ascii="Liberation Mono" w:hAnsi="Liberation Mono" w:eastAsia="Nimbus Mono L" w:cs="Liberation Mono"/>
-                <w:sz w:val="20"/>
-                <w:szCs w:val="20"/>
-                <w:lang w:val="zxx" w:eastAsia="zxx" w:bidi="zxx"/>
-              </w:rPr>
-            </w:pPr>
-            <w:r>
-              <w:rPr>
-                <w:rFonts w:eastAsia="Nimbus Mono L" w:cs="Liberation Mono" w:ascii="Liberation Mono" w:hAnsi="Liberation Mono"/>
-                <w:sz w:val="20"/>
-                <w:szCs w:val="20"/>
-                <w:lang w:val="zxx" w:eastAsia="zxx" w:bidi="zxx"/>
-              </w:rPr>
-              <w:t>getAllCustomers</w:t>
-            </w:r>
-          </w:p>
-        </w:tc>
-        <w:tc>
-          <w:tcPr>
-            <w:tcW w:w="1205" w:type="dxa"/>
-            <w:tcBorders>
-              <w:left w:val="single" w:sz="2" w:space="0" w:color="000000"/>
-              <w:bottom w:val="single" w:sz="2" w:space="0" w:color="000000"/>
-              <w:insideH w:val="single" w:sz="2" w:space="0" w:color="000000"/>
-            </w:tcBorders>
-            <w:shd w:fill="auto" w:val="clear"/>
-            <w:tcMar>
-              <w:left w:w="54" w:type="dxa"/>
-            </w:tcMar>
-          </w:tcPr>
-          <w:p>
-            <w:pPr>
-              <w:pStyle w:val="TableContents"/>
-              <w:rPr>
-                <w:rFonts w:ascii="Liberation Mono" w:hAnsi="Liberation Mono" w:eastAsia="Nimbus Mono L" w:cs="Liberation Mono"/>
-                <w:sz w:val="20"/>
-                <w:szCs w:val="20"/>
-                <w:lang w:val="zxx" w:eastAsia="zxx" w:bidi="zxx"/>
-              </w:rPr>
-            </w:pPr>
-            <w:r>
-              <w:rPr>
-                <w:rFonts w:eastAsia="Nimbus Mono L" w:cs="Liberation Mono" w:ascii="Liberation Mono" w:hAnsi="Liberation Mono"/>
-                <w:sz w:val="20"/>
-                <w:szCs w:val="20"/>
-                <w:lang w:val="zxx" w:eastAsia="zxx" w:bidi="zxx"/>
-              </w:rPr>
-              <w:t xml:space="preserve">Retreives all customers </w:t>
-            </w:r>
-          </w:p>
-        </w:tc>
-        <w:tc>
-          <w:tcPr>
-            <w:tcW w:w="1205" w:type="dxa"/>
-            <w:tcBorders>
-              <w:left w:val="single" w:sz="2" w:space="0" w:color="000000"/>
-              <w:bottom w:val="single" w:sz="2" w:space="0" w:color="000000"/>
-              <w:insideH w:val="single" w:sz="2" w:space="0" w:color="000000"/>
-            </w:tcBorders>
-            <w:shd w:fill="auto" w:val="clear"/>
-            <w:tcMar>
-              <w:left w:w="54" w:type="dxa"/>
-            </w:tcMar>
-          </w:tcPr>
-          <w:p>
-            <w:pPr>
-              <w:pStyle w:val="TableContents"/>
-              <w:rPr>
-                <w:rFonts w:ascii="Liberation Mono" w:hAnsi="Liberation Mono" w:eastAsia="Nimbus Mono L" w:cs="Liberation Mono"/>
-                <w:sz w:val="20"/>
-                <w:szCs w:val="20"/>
-                <w:lang w:val="zxx" w:eastAsia="zxx" w:bidi="zxx"/>
-              </w:rPr>
-            </w:pPr>
-            <w:r>
-              <w:rPr>
-                <w:rFonts w:eastAsia="Nimbus Mono L" w:cs="Liberation Mono" w:ascii="Liberation Mono" w:hAnsi="Liberation Mono"/>
-                <w:sz w:val="20"/>
-                <w:szCs w:val="20"/>
-                <w:lang w:val="zxx" w:eastAsia="zxx" w:bidi="zxx"/>
-              </w:rPr>
-              <w:t>/</w:t>
-            </w:r>
-          </w:p>
-        </w:tc>
-        <w:tc>
-          <w:tcPr>
-            <w:tcW w:w="1205" w:type="dxa"/>
-            <w:tcBorders>
+          </w:p>
+        </w:tc>
+        <w:tc>
+          <w:tcPr>
+            <w:tcW w:w="1205" w:type="dxa"/>
+            <w:tcBorders>
+              <w:top w:val="single" w:sz="2" w:space="0" w:color="000000"/>
               <w:left w:val="single" w:sz="2" w:space="0" w:color="000000"/>
               <w:bottom w:val="single" w:sz="2" w:space="0" w:color="000000"/>
               <w:insideH w:val="single" w:sz="2" w:space="0" w:color="000000"/>

</xml_diff>

<commit_message>
added persistance files, added screensaves of api calls
</commit_message>
<xml_diff>
--- a/Documentation.docx
+++ b/Documentation.docx
@@ -83,6 +83,15 @@
       </w:pPr>
       <w:r>
         <w:rPr/>
+      </w:r>
+    </w:p>
+    <w:p>
+      <w:pPr>
+        <w:pStyle w:val="TextBody"/>
+        <w:rPr/>
+      </w:pPr>
+      <w:r>
+        <w:rPr/>
         <w:t>1. Problem description and proposed solution:</w:t>
       </w:r>
     </w:p>
@@ -117,7 +126,7 @@
       </w:pPr>
       <w:r>
         <w:rPr/>
-        <w:t>2. Entity-Relationship diagram</w:t>
+        <w:t>2. Security concerns</w:t>
       </w:r>
     </w:p>
     <w:p>
@@ -127,7 +136,6 @@
       </w:pPr>
       <w:r>
         <w:rPr/>
-        <w:tab/>
       </w:r>
     </w:p>
     <w:p>
@@ -137,7 +145,408 @@
       </w:pPr>
       <w:r>
         <w:rPr/>
-        <w:t>3. Security concerns</w:t>
+      </w:r>
+    </w:p>
+    <w:p>
+      <w:pPr>
+        <w:pStyle w:val="TextBody"/>
+        <w:rPr/>
+      </w:pPr>
+      <w:r>
+        <w:rPr/>
+      </w:r>
+    </w:p>
+    <w:p>
+      <w:pPr>
+        <w:pStyle w:val="TextBody"/>
+        <w:rPr/>
+      </w:pPr>
+      <w:r>
+        <w:rPr/>
+      </w:r>
+    </w:p>
+    <w:p>
+      <w:pPr>
+        <w:pStyle w:val="TextBody"/>
+        <w:rPr/>
+      </w:pPr>
+      <w:r>
+        <w:rPr/>
+      </w:r>
+    </w:p>
+    <w:p>
+      <w:pPr>
+        <w:pStyle w:val="TextBody"/>
+        <w:rPr/>
+      </w:pPr>
+      <w:r>
+        <w:rPr/>
+      </w:r>
+    </w:p>
+    <w:p>
+      <w:pPr>
+        <w:pStyle w:val="TextBody"/>
+        <w:rPr/>
+      </w:pPr>
+      <w:r>
+        <w:rPr/>
+      </w:r>
+    </w:p>
+    <w:p>
+      <w:pPr>
+        <w:pStyle w:val="TextBody"/>
+        <w:rPr/>
+      </w:pPr>
+      <w:r>
+        <w:rPr/>
+      </w:r>
+    </w:p>
+    <w:p>
+      <w:pPr>
+        <w:pStyle w:val="TextBody"/>
+        <w:rPr/>
+      </w:pPr>
+      <w:r>
+        <w:rPr/>
+      </w:r>
+    </w:p>
+    <w:p>
+      <w:pPr>
+        <w:pStyle w:val="TextBody"/>
+        <w:rPr/>
+      </w:pPr>
+      <w:r>
+        <w:rPr/>
+      </w:r>
+    </w:p>
+    <w:p>
+      <w:pPr>
+        <w:pStyle w:val="TextBody"/>
+        <w:rPr/>
+      </w:pPr>
+      <w:r>
+        <w:rPr/>
+      </w:r>
+    </w:p>
+    <w:p>
+      <w:pPr>
+        <w:pStyle w:val="TextBody"/>
+        <w:rPr/>
+      </w:pPr>
+      <w:r>
+        <w:rPr/>
+      </w:r>
+    </w:p>
+    <w:p>
+      <w:pPr>
+        <w:pStyle w:val="TextBody"/>
+        <w:rPr/>
+      </w:pPr>
+      <w:r>
+        <w:rPr/>
+      </w:r>
+    </w:p>
+    <w:p>
+      <w:pPr>
+        <w:pStyle w:val="TextBody"/>
+        <w:rPr/>
+      </w:pPr>
+      <w:r>
+        <w:rPr/>
+        <w:t>3</w:t>
+      </w:r>
+      <w:r>
+        <w:rPr/>
+        <w:t>. Entity-Relationship diagram</w:t>
+      </w:r>
+    </w:p>
+    <w:p>
+      <w:pPr>
+        <w:pStyle w:val="TextBody"/>
+        <w:rPr/>
+      </w:pPr>
+      <w:r>
+        <w:rPr/>
+        <w:t>There are three entities: Customer, Account, and Transaction. Customer and Account have one, and only one to many relationship. Account and Transaction have one to many relationship.</w:t>
+      </w:r>
+    </w:p>
+    <w:p>
+      <w:pPr>
+        <w:pStyle w:val="TextBody"/>
+        <w:rPr/>
+      </w:pPr>
+      <w:r>
+        <w:rPr/>
+      </w:r>
+    </w:p>
+    <w:p>
+      <w:pPr>
+        <w:pStyle w:val="TextBody"/>
+        <w:rPr/>
+      </w:pPr>
+      <w:r>
+        <w:rPr/>
+        <w:drawing>
+          <wp:anchor behindDoc="0" distT="0" distB="0" distL="0" distR="0" simplePos="0" locked="0" layoutInCell="1" allowOverlap="1" relativeHeight="2">
+            <wp:simplePos x="0" y="0"/>
+            <wp:positionH relativeFrom="column">
+              <wp:posOffset>1312545</wp:posOffset>
+            </wp:positionH>
+            <wp:positionV relativeFrom="paragraph">
+              <wp:posOffset>13335</wp:posOffset>
+            </wp:positionV>
+            <wp:extent cx="3495675" cy="7096125"/>
+            <wp:effectExtent l="0" t="0" r="0" b="0"/>
+            <wp:wrapSquare wrapText="largest"/>
+            <wp:docPr id="1" name="Image1" descr=""/>
+            <wp:cNvGraphicFramePr>
+              <a:graphicFrameLocks xmlns:a="http://schemas.openxmlformats.org/drawingml/2006/main" noChangeAspect="1"/>
+            </wp:cNvGraphicFramePr>
+            <a:graphic xmlns:a="http://schemas.openxmlformats.org/drawingml/2006/main">
+              <a:graphicData uri="http://schemas.openxmlformats.org/drawingml/2006/picture">
+                <pic:pic xmlns:pic="http://schemas.openxmlformats.org/drawingml/2006/picture">
+                  <pic:nvPicPr>
+                    <pic:cNvPr id="1" name="Image1" descr=""/>
+                    <pic:cNvPicPr>
+                      <a:picLocks noChangeAspect="1" noChangeArrowheads="1"/>
+                    </pic:cNvPicPr>
+                  </pic:nvPicPr>
+                  <pic:blipFill>
+                    <a:blip r:embed="rId2"/>
+                    <a:stretch>
+                      <a:fillRect/>
+                    </a:stretch>
+                  </pic:blipFill>
+                  <pic:spPr bwMode="auto">
+                    <a:xfrm>
+                      <a:off x="0" y="0"/>
+                      <a:ext cx="3495675" cy="7096125"/>
+                    </a:xfrm>
+                    <a:prstGeom prst="rect">
+                      <a:avLst/>
+                    </a:prstGeom>
+                  </pic:spPr>
+                </pic:pic>
+              </a:graphicData>
+            </a:graphic>
+          </wp:anchor>
+        </w:drawing>
+      </w:r>
+    </w:p>
+    <w:p>
+      <w:pPr>
+        <w:pStyle w:val="TextBody"/>
+        <w:rPr/>
+      </w:pPr>
+      <w:r>
+        <w:rPr/>
+      </w:r>
+    </w:p>
+    <w:p>
+      <w:pPr>
+        <w:pStyle w:val="TextBody"/>
+        <w:rPr/>
+      </w:pPr>
+      <w:r>
+        <w:rPr/>
+      </w:r>
+    </w:p>
+    <w:p>
+      <w:pPr>
+        <w:pStyle w:val="TextBody"/>
+        <w:rPr/>
+      </w:pPr>
+      <w:r>
+        <w:rPr/>
+      </w:r>
+    </w:p>
+    <w:p>
+      <w:pPr>
+        <w:pStyle w:val="TextBody"/>
+        <w:rPr/>
+      </w:pPr>
+      <w:r>
+        <w:rPr/>
+      </w:r>
+    </w:p>
+    <w:p>
+      <w:pPr>
+        <w:pStyle w:val="TextBody"/>
+        <w:rPr/>
+      </w:pPr>
+      <w:r>
+        <w:rPr/>
+      </w:r>
+    </w:p>
+    <w:p>
+      <w:pPr>
+        <w:pStyle w:val="TextBody"/>
+        <w:rPr/>
+      </w:pPr>
+      <w:r>
+        <w:rPr/>
+      </w:r>
+    </w:p>
+    <w:p>
+      <w:pPr>
+        <w:pStyle w:val="TextBody"/>
+        <w:rPr/>
+      </w:pPr>
+      <w:r>
+        <w:rPr/>
+      </w:r>
+    </w:p>
+    <w:p>
+      <w:pPr>
+        <w:pStyle w:val="TextBody"/>
+        <w:rPr/>
+      </w:pPr>
+      <w:r>
+        <w:rPr/>
+      </w:r>
+    </w:p>
+    <w:p>
+      <w:pPr>
+        <w:pStyle w:val="TextBody"/>
+        <w:rPr/>
+      </w:pPr>
+      <w:r>
+        <w:rPr/>
+      </w:r>
+    </w:p>
+    <w:p>
+      <w:pPr>
+        <w:pStyle w:val="TextBody"/>
+        <w:rPr/>
+      </w:pPr>
+      <w:r>
+        <w:rPr/>
+      </w:r>
+    </w:p>
+    <w:p>
+      <w:pPr>
+        <w:pStyle w:val="TextBody"/>
+        <w:rPr/>
+      </w:pPr>
+      <w:r>
+        <w:rPr/>
+      </w:r>
+    </w:p>
+    <w:p>
+      <w:pPr>
+        <w:pStyle w:val="TextBody"/>
+        <w:rPr/>
+      </w:pPr>
+      <w:r>
+        <w:rPr/>
+      </w:r>
+    </w:p>
+    <w:p>
+      <w:pPr>
+        <w:pStyle w:val="TextBody"/>
+        <w:rPr/>
+      </w:pPr>
+      <w:r>
+        <w:rPr/>
+      </w:r>
+    </w:p>
+    <w:p>
+      <w:pPr>
+        <w:pStyle w:val="TextBody"/>
+        <w:rPr/>
+      </w:pPr>
+      <w:r>
+        <w:rPr/>
+      </w:r>
+    </w:p>
+    <w:p>
+      <w:pPr>
+        <w:pStyle w:val="TextBody"/>
+        <w:rPr/>
+      </w:pPr>
+      <w:r>
+        <w:rPr/>
+      </w:r>
+    </w:p>
+    <w:p>
+      <w:pPr>
+        <w:pStyle w:val="TextBody"/>
+        <w:rPr/>
+      </w:pPr>
+      <w:r>
+        <w:rPr/>
+      </w:r>
+    </w:p>
+    <w:p>
+      <w:pPr>
+        <w:pStyle w:val="TextBody"/>
+        <w:rPr/>
+      </w:pPr>
+      <w:r>
+        <w:rPr/>
+      </w:r>
+    </w:p>
+    <w:p>
+      <w:pPr>
+        <w:pStyle w:val="TextBody"/>
+        <w:rPr/>
+      </w:pPr>
+      <w:r>
+        <w:rPr/>
+      </w:r>
+    </w:p>
+    <w:p>
+      <w:pPr>
+        <w:pStyle w:val="TextBody"/>
+        <w:rPr/>
+      </w:pPr>
+      <w:r>
+        <w:rPr/>
+      </w:r>
+    </w:p>
+    <w:p>
+      <w:pPr>
+        <w:pStyle w:val="TextBody"/>
+        <w:rPr/>
+      </w:pPr>
+      <w:r>
+        <w:rPr/>
+      </w:r>
+    </w:p>
+    <w:p>
+      <w:pPr>
+        <w:pStyle w:val="TextBody"/>
+        <w:rPr/>
+      </w:pPr>
+      <w:r>
+        <w:rPr/>
+      </w:r>
+    </w:p>
+    <w:p>
+      <w:pPr>
+        <w:pStyle w:val="TextBody"/>
+        <w:rPr/>
+      </w:pPr>
+      <w:r>
+        <w:rPr/>
+      </w:r>
+    </w:p>
+    <w:p>
+      <w:pPr>
+        <w:pStyle w:val="TextBody"/>
+        <w:rPr/>
+      </w:pPr>
+      <w:r>
+        <w:rPr/>
+      </w:r>
+    </w:p>
+    <w:p>
+      <w:pPr>
+        <w:pStyle w:val="TextBody"/>
+        <w:rPr/>
+      </w:pPr>
+      <w:r>
+        <w:rPr/>
       </w:r>
     </w:p>
     <w:p>

</xml_diff>